<commit_message>
Report Dev & Documentation
Doc template for the solution
</commit_message>
<xml_diff>
--- a/Documentation/WVC_Technical_Assessment.docx
+++ b/Documentation/WVC_Technical_Assessment.docx
@@ -2,6 +2,2898 @@
 <file path=word/document.xml><?xml version="1.0" encoding="utf-8"?>
 <w:document xmlns:wpc="http://schemas.microsoft.com/office/word/2010/wordprocessingCanvas" xmlns:cx="http://schemas.microsoft.com/office/drawing/2014/chartex" xmlns:cx1="http://schemas.microsoft.com/office/drawing/2015/9/8/chartex" xmlns:cx2="http://schemas.microsoft.com/office/drawing/2015/10/21/chartex" xmlns:cx3="http://schemas.microsoft.com/office/drawing/2016/5/9/chartex" xmlns:cx4="http://schemas.microsoft.com/office/drawing/2016/5/10/chartex" xmlns:cx5="http://schemas.microsoft.com/office/drawing/2016/5/11/chartex" xmlns:cx6="http://schemas.microsoft.com/office/drawing/2016/5/12/chartex" xmlns:cx7="http://schemas.microsoft.com/office/drawing/2016/5/13/chartex" xmlns:cx8="http://schemas.microsoft.com/office/drawing/2016/5/14/chartex" xmlns:mc="http://schemas.openxmlformats.org/markup-compatibility/2006" xmlns:aink="http://schemas.microsoft.com/office/drawing/2016/ink" xmlns:am3d="http://schemas.microsoft.com/office/drawing/2017/model3d" xmlns:o="urn:schemas-microsoft-com:office:office" xmlns:r="http://schemas.openxmlformats.org/officeDocument/2006/relationships" xmlns:m="http://schemas.openxmlformats.org/officeDocument/2006/math" xmlns:v="urn:schemas-microsoft-com:vml" xmlns:wp14="http://schemas.microsoft.com/office/word/2010/wordprocessingDrawing" xmlns:wp="http://schemas.openxmlformats.org/drawingml/2006/wordprocessingDrawing" xmlns:w10="urn:schemas-microsoft-com:office:word" xmlns:w="http://schemas.openxmlformats.org/wordprocessingml/2006/main" xmlns:w14="http://schemas.microsoft.com/office/word/2010/wordml" xmlns:w15="http://schemas.microsoft.com/office/word/2012/wordml" xmlns:w16cex="http://schemas.microsoft.com/office/word/2018/wordml/cex" xmlns:w16cid="http://schemas.microsoft.com/office/word/2016/wordml/cid" xmlns:w16="http://schemas.microsoft.com/office/word/2018/wordml" xmlns:w16se="http://schemas.microsoft.com/office/word/2015/wordml/symex" xmlns:wpg="http://schemas.microsoft.com/office/word/2010/wordprocessingGroup" xmlns:wpi="http://schemas.microsoft.com/office/word/2010/wordprocessingInk" xmlns:wne="http://schemas.microsoft.com/office/word/2006/wordml" xmlns:wps="http://schemas.microsoft.com/office/word/2010/wordprocessingShape" mc:Ignorable="w14 w15 w16se w16cid w16 w16cex wp14">
   <w:body>
+    <w:p>
+      <w:pPr>
+        <w:keepNext/>
+        <w:keepLines/>
+        <w:spacing w:before="120" w:after="80" w:line="240" w:lineRule="auto"/>
+        <w:outlineLvl w:val="3"/>
+        <w:rPr>
+          <w:rFonts w:ascii="Times New Roman" w:eastAsia="Times New Roman" w:hAnsi="Times New Roman" w:cs="Times New Roman"/>
+          <w:b/>
+          <w:i/>
+          <w:kern w:val="28"/>
+          <w:sz w:val="24"/>
+          <w:szCs w:val="20"/>
+        </w:rPr>
+      </w:pPr>
+    </w:p>
+    <w:p>
+      <w:pPr>
+        <w:jc w:val="center"/>
+        <w:rPr>
+          <w:rFonts w:ascii="Times New Roman" w:eastAsia="Times New Roman" w:hAnsi="Times New Roman" w:cs="Times New Roman"/>
+          <w:b/>
+          <w:i/>
+          <w:kern w:val="28"/>
+          <w:sz w:val="24"/>
+          <w:szCs w:val="20"/>
+        </w:rPr>
+      </w:pPr>
+      <w:r>
+        <w:rPr>
+          <w:b/>
+          <w:i/>
+          <w:noProof/>
+          <w:kern w:val="28"/>
+          <w:szCs w:val="20"/>
+        </w:rPr>
+        <w:drawing>
+          <wp:inline distT="0" distB="0" distL="0" distR="0" wp14:anchorId="62C6FF3D" wp14:editId="073AB383">
+            <wp:extent cx="2847975" cy="1600200"/>
+            <wp:effectExtent l="0" t="0" r="9525" b="0"/>
+            <wp:docPr id="2" name="Picture 2"/>
+            <wp:cNvGraphicFramePr>
+              <a:graphicFrameLocks xmlns:a="http://schemas.openxmlformats.org/drawingml/2006/main" noChangeAspect="1"/>
+            </wp:cNvGraphicFramePr>
+            <a:graphic xmlns:a="http://schemas.openxmlformats.org/drawingml/2006/main">
+              <a:graphicData uri="http://schemas.openxmlformats.org/drawingml/2006/picture">
+                <pic:pic xmlns:pic="http://schemas.openxmlformats.org/drawingml/2006/picture">
+                  <pic:nvPicPr>
+                    <pic:cNvPr id="0" name="Picture 2"/>
+                    <pic:cNvPicPr>
+                      <a:picLocks noChangeAspect="1" noChangeArrowheads="1"/>
+                    </pic:cNvPicPr>
+                  </pic:nvPicPr>
+                  <pic:blipFill>
+                    <a:blip r:embed="rId9">
+                      <a:extLst>
+                        <a:ext uri="{28A0092B-C50C-407E-A947-70E740481C1C}">
+                          <a14:useLocalDpi xmlns:a14="http://schemas.microsoft.com/office/drawing/2010/main" val="0"/>
+                        </a:ext>
+                      </a:extLst>
+                    </a:blip>
+                    <a:srcRect/>
+                    <a:stretch>
+                      <a:fillRect/>
+                    </a:stretch>
+                  </pic:blipFill>
+                  <pic:spPr bwMode="auto">
+                    <a:xfrm>
+                      <a:off x="0" y="0"/>
+                      <a:ext cx="2847975" cy="1600200"/>
+                    </a:xfrm>
+                    <a:prstGeom prst="rect">
+                      <a:avLst/>
+                    </a:prstGeom>
+                    <a:noFill/>
+                    <a:ln>
+                      <a:noFill/>
+                    </a:ln>
+                  </pic:spPr>
+                </pic:pic>
+              </a:graphicData>
+            </a:graphic>
+          </wp:inline>
+        </w:drawing>
+      </w:r>
+    </w:p>
+    <w:p>
+      <w:pPr>
+        <w:jc w:val="center"/>
+        <w:rPr>
+          <w:rFonts w:ascii="Times New Roman" w:eastAsia="Times New Roman" w:hAnsi="Times New Roman" w:cs="Times New Roman"/>
+          <w:b/>
+          <w:i/>
+          <w:kern w:val="28"/>
+          <w:sz w:val="24"/>
+          <w:szCs w:val="20"/>
+        </w:rPr>
+      </w:pPr>
+    </w:p>
+    <w:p>
+      <w:pPr>
+        <w:jc w:val="center"/>
+        <w:rPr>
+          <w:rFonts w:eastAsia="Times New Roman" w:cstheme="minorHAnsi"/>
+          <w:b/>
+          <w:iCs/>
+          <w:kern w:val="28"/>
+          <w:sz w:val="48"/>
+          <w:szCs w:val="48"/>
+        </w:rPr>
+      </w:pPr>
+      <w:r>
+        <w:rPr>
+          <w:rFonts w:eastAsia="Times New Roman" w:cstheme="minorHAnsi"/>
+          <w:b/>
+          <w:iCs/>
+          <w:kern w:val="28"/>
+          <w:sz w:val="48"/>
+          <w:szCs w:val="48"/>
+        </w:rPr>
+        <w:t>Technical Assessment</w:t>
+      </w:r>
+    </w:p>
+    <w:p>
+      <w:pPr>
+        <w:jc w:val="center"/>
+        <w:rPr>
+          <w:rFonts w:eastAsia="Times New Roman" w:cstheme="minorHAnsi"/>
+          <w:b/>
+          <w:iCs/>
+          <w:kern w:val="28"/>
+          <w:sz w:val="48"/>
+          <w:szCs w:val="48"/>
+        </w:rPr>
+      </w:pPr>
+    </w:p>
+    <w:p>
+      <w:pPr>
+        <w:jc w:val="center"/>
+        <w:rPr>
+          <w:rFonts w:eastAsia="Times New Roman" w:cstheme="minorHAnsi"/>
+          <w:b/>
+          <w:iCs/>
+          <w:kern w:val="28"/>
+          <w:sz w:val="48"/>
+          <w:szCs w:val="48"/>
+        </w:rPr>
+      </w:pPr>
+      <w:r>
+        <w:rPr>
+          <w:rFonts w:eastAsia="Times New Roman" w:cstheme="minorHAnsi"/>
+          <w:b/>
+          <w:iCs/>
+          <w:kern w:val="28"/>
+          <w:sz w:val="48"/>
+          <w:szCs w:val="48"/>
+        </w:rPr>
+        <w:t>Vince Iarusci</w:t>
+      </w:r>
+    </w:p>
+    <w:p>
+      <w:pPr>
+        <w:jc w:val="center"/>
+        <w:rPr>
+          <w:rFonts w:eastAsia="Times New Roman" w:cstheme="minorHAnsi"/>
+          <w:b/>
+          <w:iCs/>
+          <w:kern w:val="28"/>
+          <w:sz w:val="24"/>
+          <w:szCs w:val="24"/>
+        </w:rPr>
+      </w:pPr>
+      <w:r>
+        <w:rPr>
+          <w:rFonts w:eastAsia="Times New Roman" w:cstheme="minorHAnsi"/>
+          <w:b/>
+          <w:iCs/>
+          <w:kern w:val="28"/>
+          <w:sz w:val="24"/>
+          <w:szCs w:val="24"/>
+        </w:rPr>
+        <w:t>Friday May 15, 2020</w:t>
+      </w:r>
+    </w:p>
+    <w:p>
+      <w:pPr>
+        <w:jc w:val="center"/>
+        <w:rPr>
+          <w:rFonts w:eastAsia="Times New Roman" w:cstheme="minorHAnsi"/>
+          <w:b/>
+          <w:iCs/>
+          <w:kern w:val="28"/>
+          <w:sz w:val="48"/>
+          <w:szCs w:val="48"/>
+        </w:rPr>
+      </w:pPr>
+      <w:r>
+        <w:rPr>
+          <w:rFonts w:eastAsia="Times New Roman" w:cstheme="minorHAnsi"/>
+          <w:b/>
+          <w:iCs/>
+          <w:kern w:val="28"/>
+          <w:sz w:val="48"/>
+          <w:szCs w:val="48"/>
+        </w:rPr>
+        <w:br w:type="page"/>
+      </w:r>
+    </w:p>
+    <w:p>
+      <w:pPr>
+        <w:keepNext/>
+        <w:keepLines/>
+        <w:spacing w:before="120" w:after="80" w:line="240" w:lineRule="auto"/>
+        <w:outlineLvl w:val="3"/>
+        <w:rPr>
+          <w:rFonts w:ascii="Times New Roman" w:eastAsia="Times New Roman" w:hAnsi="Times New Roman" w:cs="Times New Roman"/>
+          <w:b/>
+          <w:i/>
+          <w:kern w:val="28"/>
+          <w:sz w:val="24"/>
+          <w:szCs w:val="20"/>
+        </w:rPr>
+      </w:pPr>
+    </w:p>
+    <w:sdt>
+      <w:sdtPr>
+        <w:id w:val="-958178461"/>
+        <w:docPartObj>
+          <w:docPartGallery w:val="Table of Contents"/>
+          <w:docPartUnique/>
+        </w:docPartObj>
+      </w:sdtPr>
+      <w:sdtEndPr>
+        <w:rPr>
+          <w:rFonts w:asciiTheme="minorHAnsi" w:eastAsiaTheme="minorHAnsi" w:hAnsiTheme="minorHAnsi" w:cstheme="minorBidi"/>
+          <w:b/>
+          <w:bCs/>
+          <w:noProof/>
+          <w:color w:val="auto"/>
+          <w:sz w:val="22"/>
+          <w:szCs w:val="22"/>
+        </w:rPr>
+      </w:sdtEndPr>
+      <w:sdtContent>
+        <w:p>
+          <w:pPr>
+            <w:pStyle w:val="TOCHeading"/>
+          </w:pPr>
+          <w:r>
+            <w:t>Contents</w:t>
+          </w:r>
+        </w:p>
+        <w:p>
+          <w:pPr>
+            <w:pStyle w:val="TOC1"/>
+            <w:tabs>
+              <w:tab w:val="right" w:leader="dot" w:pos="9350"/>
+            </w:tabs>
+            <w:rPr>
+              <w:noProof/>
+            </w:rPr>
+          </w:pPr>
+          <w:r>
+            <w:fldChar w:fldCharType="begin"/>
+          </w:r>
+          <w:r>
+            <w:instrText xml:space="preserve"> TOC \o "1-3" \h \z \u </w:instrText>
+          </w:r>
+          <w:r>
+            <w:fldChar w:fldCharType="separate"/>
+          </w:r>
+          <w:hyperlink w:anchor="_Toc40384640" w:history="1">
+            <w:r>
+              <w:rPr>
+                <w:rStyle w:val="Hyperlink"/>
+                <w:noProof/>
+              </w:rPr>
+              <w:t>Overview</w:t>
+            </w:r>
+            <w:r>
+              <w:rPr>
+                <w:noProof/>
+                <w:webHidden/>
+              </w:rPr>
+              <w:tab/>
+            </w:r>
+            <w:r>
+              <w:rPr>
+                <w:noProof/>
+                <w:webHidden/>
+              </w:rPr>
+              <w:fldChar w:fldCharType="begin"/>
+            </w:r>
+            <w:r>
+              <w:rPr>
+                <w:noProof/>
+                <w:webHidden/>
+              </w:rPr>
+              <w:instrText xml:space="preserve"> PAGEREF _Toc40384640 \h </w:instrText>
+            </w:r>
+            <w:r>
+              <w:rPr>
+                <w:noProof/>
+                <w:webHidden/>
+              </w:rPr>
+            </w:r>
+            <w:r>
+              <w:rPr>
+                <w:noProof/>
+                <w:webHidden/>
+              </w:rPr>
+              <w:fldChar w:fldCharType="separate"/>
+            </w:r>
+            <w:r>
+              <w:rPr>
+                <w:noProof/>
+                <w:webHidden/>
+              </w:rPr>
+              <w:t>3</w:t>
+            </w:r>
+            <w:r>
+              <w:rPr>
+                <w:noProof/>
+                <w:webHidden/>
+              </w:rPr>
+              <w:fldChar w:fldCharType="end"/>
+            </w:r>
+          </w:hyperlink>
+        </w:p>
+        <w:p>
+          <w:pPr>
+            <w:pStyle w:val="TOC2"/>
+            <w:tabs>
+              <w:tab w:val="right" w:leader="dot" w:pos="9350"/>
+            </w:tabs>
+            <w:rPr>
+              <w:noProof/>
+            </w:rPr>
+          </w:pPr>
+          <w:hyperlink w:anchor="_Toc40384641" w:history="1">
+            <w:r>
+              <w:rPr>
+                <w:rStyle w:val="Hyperlink"/>
+                <w:noProof/>
+              </w:rPr>
+              <w:t>Dataset</w:t>
+            </w:r>
+            <w:r>
+              <w:rPr>
+                <w:noProof/>
+                <w:webHidden/>
+              </w:rPr>
+              <w:tab/>
+            </w:r>
+            <w:r>
+              <w:rPr>
+                <w:noProof/>
+                <w:webHidden/>
+              </w:rPr>
+              <w:fldChar w:fldCharType="begin"/>
+            </w:r>
+            <w:r>
+              <w:rPr>
+                <w:noProof/>
+                <w:webHidden/>
+              </w:rPr>
+              <w:instrText xml:space="preserve"> PAGEREF _Toc40384641 \h </w:instrText>
+            </w:r>
+            <w:r>
+              <w:rPr>
+                <w:noProof/>
+                <w:webHidden/>
+              </w:rPr>
+            </w:r>
+            <w:r>
+              <w:rPr>
+                <w:noProof/>
+                <w:webHidden/>
+              </w:rPr>
+              <w:fldChar w:fldCharType="separate"/>
+            </w:r>
+            <w:r>
+              <w:rPr>
+                <w:noProof/>
+                <w:webHidden/>
+              </w:rPr>
+              <w:t>3</w:t>
+            </w:r>
+            <w:r>
+              <w:rPr>
+                <w:noProof/>
+                <w:webHidden/>
+              </w:rPr>
+              <w:fldChar w:fldCharType="end"/>
+            </w:r>
+          </w:hyperlink>
+        </w:p>
+        <w:p>
+          <w:pPr>
+            <w:pStyle w:val="TOC2"/>
+            <w:tabs>
+              <w:tab w:val="right" w:leader="dot" w:pos="9350"/>
+            </w:tabs>
+            <w:rPr>
+              <w:noProof/>
+            </w:rPr>
+          </w:pPr>
+          <w:hyperlink w:anchor="_Toc40384642" w:history="1">
+            <w:r>
+              <w:rPr>
+                <w:rStyle w:val="Hyperlink"/>
+                <w:noProof/>
+              </w:rPr>
+              <w:t>Main Tasks</w:t>
+            </w:r>
+            <w:r>
+              <w:rPr>
+                <w:noProof/>
+                <w:webHidden/>
+              </w:rPr>
+              <w:tab/>
+            </w:r>
+            <w:r>
+              <w:rPr>
+                <w:noProof/>
+                <w:webHidden/>
+              </w:rPr>
+              <w:fldChar w:fldCharType="begin"/>
+            </w:r>
+            <w:r>
+              <w:rPr>
+                <w:noProof/>
+                <w:webHidden/>
+              </w:rPr>
+              <w:instrText xml:space="preserve"> PAGEREF _Toc40384642 \h </w:instrText>
+            </w:r>
+            <w:r>
+              <w:rPr>
+                <w:noProof/>
+                <w:webHidden/>
+              </w:rPr>
+            </w:r>
+            <w:r>
+              <w:rPr>
+                <w:noProof/>
+                <w:webHidden/>
+              </w:rPr>
+              <w:fldChar w:fldCharType="separate"/>
+            </w:r>
+            <w:r>
+              <w:rPr>
+                <w:noProof/>
+                <w:webHidden/>
+              </w:rPr>
+              <w:t>3</w:t>
+            </w:r>
+            <w:r>
+              <w:rPr>
+                <w:noProof/>
+                <w:webHidden/>
+              </w:rPr>
+              <w:fldChar w:fldCharType="end"/>
+            </w:r>
+          </w:hyperlink>
+        </w:p>
+        <w:p>
+          <w:pPr>
+            <w:pStyle w:val="TOC2"/>
+            <w:tabs>
+              <w:tab w:val="right" w:leader="dot" w:pos="9350"/>
+            </w:tabs>
+            <w:rPr>
+              <w:noProof/>
+            </w:rPr>
+          </w:pPr>
+          <w:hyperlink w:anchor="_Toc40384643" w:history="1">
+            <w:r>
+              <w:rPr>
+                <w:rStyle w:val="Hyperlink"/>
+                <w:noProof/>
+              </w:rPr>
+              <w:t>Examples of Expected Visualizations</w:t>
+            </w:r>
+            <w:r>
+              <w:rPr>
+                <w:noProof/>
+                <w:webHidden/>
+              </w:rPr>
+              <w:tab/>
+            </w:r>
+            <w:r>
+              <w:rPr>
+                <w:noProof/>
+                <w:webHidden/>
+              </w:rPr>
+              <w:fldChar w:fldCharType="begin"/>
+            </w:r>
+            <w:r>
+              <w:rPr>
+                <w:noProof/>
+                <w:webHidden/>
+              </w:rPr>
+              <w:instrText xml:space="preserve"> PAGEREF _Toc40384643 \h </w:instrText>
+            </w:r>
+            <w:r>
+              <w:rPr>
+                <w:noProof/>
+                <w:webHidden/>
+              </w:rPr>
+            </w:r>
+            <w:r>
+              <w:rPr>
+                <w:noProof/>
+                <w:webHidden/>
+              </w:rPr>
+              <w:fldChar w:fldCharType="separate"/>
+            </w:r>
+            <w:r>
+              <w:rPr>
+                <w:noProof/>
+                <w:webHidden/>
+              </w:rPr>
+              <w:t>4</w:t>
+            </w:r>
+            <w:r>
+              <w:rPr>
+                <w:noProof/>
+                <w:webHidden/>
+              </w:rPr>
+              <w:fldChar w:fldCharType="end"/>
+            </w:r>
+          </w:hyperlink>
+        </w:p>
+        <w:p>
+          <w:pPr>
+            <w:pStyle w:val="TOC3"/>
+            <w:tabs>
+              <w:tab w:val="right" w:leader="dot" w:pos="9350"/>
+            </w:tabs>
+            <w:rPr>
+              <w:noProof/>
+            </w:rPr>
+          </w:pPr>
+          <w:hyperlink w:anchor="_Toc40384644" w:history="1">
+            <w:r>
+              <w:rPr>
+                <w:rStyle w:val="Hyperlink"/>
+                <w:noProof/>
+              </w:rPr>
+              <w:t>Timeline</w:t>
+            </w:r>
+            <w:r>
+              <w:rPr>
+                <w:noProof/>
+                <w:webHidden/>
+              </w:rPr>
+              <w:tab/>
+            </w:r>
+            <w:r>
+              <w:rPr>
+                <w:noProof/>
+                <w:webHidden/>
+              </w:rPr>
+              <w:fldChar w:fldCharType="begin"/>
+            </w:r>
+            <w:r>
+              <w:rPr>
+                <w:noProof/>
+                <w:webHidden/>
+              </w:rPr>
+              <w:instrText xml:space="preserve"> PAGEREF _Toc40384644 \h </w:instrText>
+            </w:r>
+            <w:r>
+              <w:rPr>
+                <w:noProof/>
+                <w:webHidden/>
+              </w:rPr>
+            </w:r>
+            <w:r>
+              <w:rPr>
+                <w:noProof/>
+                <w:webHidden/>
+              </w:rPr>
+              <w:fldChar w:fldCharType="separate"/>
+            </w:r>
+            <w:r>
+              <w:rPr>
+                <w:noProof/>
+                <w:webHidden/>
+              </w:rPr>
+              <w:t>4</w:t>
+            </w:r>
+            <w:r>
+              <w:rPr>
+                <w:noProof/>
+                <w:webHidden/>
+              </w:rPr>
+              <w:fldChar w:fldCharType="end"/>
+            </w:r>
+          </w:hyperlink>
+        </w:p>
+        <w:p>
+          <w:pPr>
+            <w:pStyle w:val="TOC3"/>
+            <w:tabs>
+              <w:tab w:val="right" w:leader="dot" w:pos="9350"/>
+            </w:tabs>
+            <w:rPr>
+              <w:noProof/>
+            </w:rPr>
+          </w:pPr>
+          <w:hyperlink w:anchor="_Toc40384645" w:history="1">
+            <w:r>
+              <w:rPr>
+                <w:rStyle w:val="Hyperlink"/>
+                <w:noProof/>
+              </w:rPr>
+              <w:t>Information</w:t>
+            </w:r>
+            <w:r>
+              <w:rPr>
+                <w:noProof/>
+                <w:webHidden/>
+              </w:rPr>
+              <w:tab/>
+            </w:r>
+            <w:r>
+              <w:rPr>
+                <w:noProof/>
+                <w:webHidden/>
+              </w:rPr>
+              <w:fldChar w:fldCharType="begin"/>
+            </w:r>
+            <w:r>
+              <w:rPr>
+                <w:noProof/>
+                <w:webHidden/>
+              </w:rPr>
+              <w:instrText xml:space="preserve"> PAGEREF _Toc40384645 \h </w:instrText>
+            </w:r>
+            <w:r>
+              <w:rPr>
+                <w:noProof/>
+                <w:webHidden/>
+              </w:rPr>
+            </w:r>
+            <w:r>
+              <w:rPr>
+                <w:noProof/>
+                <w:webHidden/>
+              </w:rPr>
+              <w:fldChar w:fldCharType="separate"/>
+            </w:r>
+            <w:r>
+              <w:rPr>
+                <w:noProof/>
+                <w:webHidden/>
+              </w:rPr>
+              <w:t>4</w:t>
+            </w:r>
+            <w:r>
+              <w:rPr>
+                <w:noProof/>
+                <w:webHidden/>
+              </w:rPr>
+              <w:fldChar w:fldCharType="end"/>
+            </w:r>
+          </w:hyperlink>
+        </w:p>
+        <w:p>
+          <w:r>
+            <w:rPr>
+              <w:b/>
+              <w:bCs/>
+              <w:noProof/>
+            </w:rPr>
+            <w:fldChar w:fldCharType="end"/>
+          </w:r>
+        </w:p>
+      </w:sdtContent>
+    </w:sdt>
+    <w:p>
+      <w:pPr>
+        <w:rPr>
+          <w:rFonts w:ascii="Times New Roman" w:eastAsia="Times New Roman" w:hAnsi="Times New Roman" w:cs="Times New Roman"/>
+          <w:b/>
+          <w:i/>
+          <w:kern w:val="28"/>
+          <w:sz w:val="24"/>
+          <w:szCs w:val="20"/>
+        </w:rPr>
+      </w:pPr>
+      <w:r>
+        <w:rPr>
+          <w:rFonts w:ascii="Times New Roman" w:eastAsia="Times New Roman" w:hAnsi="Times New Roman" w:cs="Times New Roman"/>
+          <w:b/>
+          <w:i/>
+          <w:kern w:val="28"/>
+          <w:sz w:val="24"/>
+          <w:szCs w:val="20"/>
+        </w:rPr>
+        <w:br w:type="page"/>
+      </w:r>
+    </w:p>
+    <w:p>
+      <w:pPr>
+        <w:pStyle w:val="Title"/>
+        <w:rPr>
+          <w:rFonts w:eastAsia="Times New Roman"/>
+        </w:rPr>
+      </w:pPr>
+      <w:r>
+        <w:rPr>
+          <w:rFonts w:eastAsia="Times New Roman"/>
+        </w:rPr>
+        <w:lastRenderedPageBreak/>
+        <w:t>Technical Assessment Requirements</w:t>
+      </w:r>
+    </w:p>
+    <w:p/>
+    <w:p>
+      <w:pPr>
+        <w:pStyle w:val="Heading1"/>
+      </w:pPr>
+      <w:bookmarkStart w:id="0" w:name="_Toc40384640"/>
+      <w:r>
+        <w:t>Overview</w:t>
+      </w:r>
+      <w:bookmarkEnd w:id="0"/>
+    </w:p>
+    <w:p>
+      <w:pPr>
+        <w:autoSpaceDE w:val="0"/>
+        <w:autoSpaceDN w:val="0"/>
+        <w:adjustRightInd w:val="0"/>
+        <w:spacing w:after="0" w:line="240" w:lineRule="auto"/>
+        <w:rPr>
+          <w:rFonts w:ascii="GillSansMT" w:hAnsi="GillSansMT" w:cs="GillSansMT"/>
+          <w:color w:val="000000"/>
+          <w:sz w:val="20"/>
+          <w:szCs w:val="20"/>
+        </w:rPr>
+      </w:pPr>
+      <w:r>
+        <w:rPr>
+          <w:rFonts w:ascii="GillSansMT" w:hAnsi="GillSansMT" w:cs="GillSansMT"/>
+          <w:color w:val="000000"/>
+          <w:sz w:val="20"/>
+          <w:szCs w:val="20"/>
+        </w:rPr>
+        <w:t xml:space="preserve">One of the biggest European company focused on e-commerce would like to better understand </w:t>
+      </w:r>
+      <w:proofErr w:type="gramStart"/>
+      <w:r>
+        <w:rPr>
+          <w:rFonts w:ascii="GillSansMT" w:hAnsi="GillSansMT" w:cs="GillSansMT"/>
+          <w:color w:val="000000"/>
+          <w:sz w:val="20"/>
+          <w:szCs w:val="20"/>
+        </w:rPr>
+        <w:t>their</w:t>
+      </w:r>
+      <w:proofErr w:type="gramEnd"/>
+    </w:p>
+    <w:p>
+      <w:pPr>
+        <w:autoSpaceDE w:val="0"/>
+        <w:autoSpaceDN w:val="0"/>
+        <w:adjustRightInd w:val="0"/>
+        <w:spacing w:after="0" w:line="240" w:lineRule="auto"/>
+        <w:rPr>
+          <w:rFonts w:ascii="GillSansMT" w:hAnsi="GillSansMT" w:cs="GillSansMT"/>
+          <w:color w:val="000000"/>
+          <w:sz w:val="20"/>
+          <w:szCs w:val="20"/>
+        </w:rPr>
+      </w:pPr>
+      <w:r>
+        <w:rPr>
+          <w:rFonts w:ascii="GillSansMT" w:hAnsi="GillSansMT" w:cs="GillSansMT"/>
+          <w:color w:val="000000"/>
+          <w:sz w:val="20"/>
+          <w:szCs w:val="20"/>
+        </w:rPr>
+        <w:t>customers purchase profile and be more successful on upcoming marketing campaigns that include but no</w:t>
+      </w:r>
+    </w:p>
+    <w:p>
+      <w:pPr>
+        <w:autoSpaceDE w:val="0"/>
+        <w:autoSpaceDN w:val="0"/>
+        <w:adjustRightInd w:val="0"/>
+        <w:spacing w:after="0" w:line="240" w:lineRule="auto"/>
+        <w:rPr>
+          <w:rFonts w:ascii="GillSansMT" w:hAnsi="GillSansMT" w:cs="GillSansMT"/>
+          <w:color w:val="000000"/>
+          <w:sz w:val="20"/>
+          <w:szCs w:val="20"/>
+        </w:rPr>
+      </w:pPr>
+      <w:r>
+        <w:rPr>
+          <w:rFonts w:ascii="GillSansMT" w:hAnsi="GillSansMT" w:cs="GillSansMT"/>
+          <w:color w:val="000000"/>
+          <w:sz w:val="20"/>
+          <w:szCs w:val="20"/>
+        </w:rPr>
+        <w:t>limited to market basket analysis. A dataset representing a sample of their B2B transactions was shared</w:t>
+      </w:r>
+    </w:p>
+    <w:p>
+      <w:pPr>
+        <w:autoSpaceDE w:val="0"/>
+        <w:autoSpaceDN w:val="0"/>
+        <w:adjustRightInd w:val="0"/>
+        <w:spacing w:after="0" w:line="240" w:lineRule="auto"/>
+        <w:rPr>
+          <w:rFonts w:ascii="GillSansMT" w:hAnsi="GillSansMT" w:cs="GillSansMT"/>
+          <w:color w:val="000000"/>
+          <w:sz w:val="20"/>
+          <w:szCs w:val="20"/>
+        </w:rPr>
+      </w:pPr>
+      <w:r>
+        <w:rPr>
+          <w:rFonts w:ascii="GillSansMT" w:hAnsi="GillSansMT" w:cs="GillSansMT"/>
+          <w:color w:val="000000"/>
+          <w:sz w:val="20"/>
+          <w:szCs w:val="20"/>
+        </w:rPr>
+        <w:t>with you (BI Engineer) and it was requested end-to-end analytical solution that will support the decision</w:t>
+      </w:r>
+    </w:p>
+    <w:p>
+      <w:pPr>
+        <w:autoSpaceDE w:val="0"/>
+        <w:autoSpaceDN w:val="0"/>
+        <w:adjustRightInd w:val="0"/>
+        <w:spacing w:after="0" w:line="240" w:lineRule="auto"/>
+        <w:rPr>
+          <w:rFonts w:ascii="GillSansMT" w:hAnsi="GillSansMT" w:cs="GillSansMT"/>
+          <w:color w:val="000000"/>
+          <w:sz w:val="20"/>
+          <w:szCs w:val="20"/>
+        </w:rPr>
+      </w:pPr>
+      <w:r>
+        <w:rPr>
+          <w:rFonts w:ascii="GillSansMT" w:hAnsi="GillSansMT" w:cs="GillSansMT"/>
+          <w:color w:val="000000"/>
+          <w:sz w:val="20"/>
+          <w:szCs w:val="20"/>
+        </w:rPr>
+        <w:t>making of SLT group.</w:t>
+      </w:r>
+    </w:p>
+    <w:p>
+      <w:pPr>
+        <w:autoSpaceDE w:val="0"/>
+        <w:autoSpaceDN w:val="0"/>
+        <w:adjustRightInd w:val="0"/>
+        <w:spacing w:after="0" w:line="240" w:lineRule="auto"/>
+        <w:rPr>
+          <w:rFonts w:ascii="GillSansMT-Bold" w:hAnsi="GillSansMT-Bold" w:cs="GillSansMT-Bold"/>
+          <w:b/>
+          <w:bCs/>
+          <w:color w:val="000000"/>
+          <w:sz w:val="20"/>
+          <w:szCs w:val="20"/>
+        </w:rPr>
+      </w:pPr>
+    </w:p>
+    <w:p>
+      <w:pPr>
+        <w:pStyle w:val="Heading2"/>
+      </w:pPr>
+      <w:bookmarkStart w:id="1" w:name="_Toc40384641"/>
+      <w:r>
+        <w:t>Dataset</w:t>
+      </w:r>
+      <w:bookmarkEnd w:id="1"/>
+    </w:p>
+    <w:p>
+      <w:pPr>
+        <w:autoSpaceDE w:val="0"/>
+        <w:autoSpaceDN w:val="0"/>
+        <w:adjustRightInd w:val="0"/>
+        <w:spacing w:after="0" w:line="240" w:lineRule="auto"/>
+        <w:rPr>
+          <w:rFonts w:ascii="GillSansMT" w:hAnsi="GillSansMT" w:cs="GillSansMT"/>
+          <w:color w:val="000000"/>
+          <w:sz w:val="20"/>
+          <w:szCs w:val="20"/>
+        </w:rPr>
+      </w:pPr>
+      <w:r>
+        <w:rPr>
+          <w:rFonts w:ascii="GillSansMT" w:hAnsi="GillSansMT" w:cs="GillSansMT"/>
+          <w:color w:val="000000"/>
+          <w:sz w:val="20"/>
+          <w:szCs w:val="20"/>
+        </w:rPr>
+        <w:t>File Name: Dataset.xlsx</w:t>
+      </w:r>
+    </w:p>
+    <w:p>
+      <w:pPr>
+        <w:autoSpaceDE w:val="0"/>
+        <w:autoSpaceDN w:val="0"/>
+        <w:adjustRightInd w:val="0"/>
+        <w:spacing w:after="0" w:line="240" w:lineRule="auto"/>
+        <w:rPr>
+          <w:rFonts w:ascii="GillSansMT" w:hAnsi="GillSansMT" w:cs="GillSansMT"/>
+          <w:color w:val="000000"/>
+          <w:sz w:val="20"/>
+          <w:szCs w:val="20"/>
+        </w:rPr>
+      </w:pPr>
+      <w:r>
+        <w:rPr>
+          <w:rFonts w:ascii="GillSansMT" w:hAnsi="GillSansMT" w:cs="GillSansMT"/>
+          <w:color w:val="000000"/>
+          <w:sz w:val="20"/>
+          <w:szCs w:val="20"/>
+        </w:rPr>
+        <w:t>Attributes Information:</w:t>
+      </w:r>
+    </w:p>
+    <w:p>
+      <w:pPr>
+        <w:autoSpaceDE w:val="0"/>
+        <w:autoSpaceDN w:val="0"/>
+        <w:adjustRightInd w:val="0"/>
+        <w:spacing w:after="0" w:line="240" w:lineRule="auto"/>
+        <w:rPr>
+          <w:rFonts w:ascii="GillSansMT-Bold" w:hAnsi="GillSansMT-Bold" w:cs="GillSansMT-Bold"/>
+          <w:b/>
+          <w:bCs/>
+          <w:color w:val="000000"/>
+          <w:sz w:val="20"/>
+          <w:szCs w:val="20"/>
+        </w:rPr>
+      </w:pPr>
+      <w:proofErr w:type="spellStart"/>
+      <w:r>
+        <w:rPr>
+          <w:rFonts w:ascii="GillSansMT-Bold" w:hAnsi="GillSansMT-Bold" w:cs="GillSansMT-Bold"/>
+          <w:b/>
+          <w:bCs/>
+          <w:color w:val="000000"/>
+          <w:sz w:val="20"/>
+          <w:szCs w:val="20"/>
+        </w:rPr>
+        <w:t>InvoiceNo</w:t>
+      </w:r>
+      <w:proofErr w:type="spellEnd"/>
+    </w:p>
+    <w:p>
+      <w:pPr>
+        <w:autoSpaceDE w:val="0"/>
+        <w:autoSpaceDN w:val="0"/>
+        <w:adjustRightInd w:val="0"/>
+        <w:spacing w:after="0" w:line="240" w:lineRule="auto"/>
+        <w:rPr>
+          <w:rFonts w:ascii="GillSansMT" w:hAnsi="GillSansMT" w:cs="GillSansMT"/>
+          <w:color w:val="000000"/>
+          <w:sz w:val="20"/>
+          <w:szCs w:val="20"/>
+        </w:rPr>
+      </w:pPr>
+      <w:r>
+        <w:rPr>
+          <w:rFonts w:ascii="GillSansMT" w:hAnsi="GillSansMT" w:cs="GillSansMT"/>
+          <w:color w:val="000000"/>
+          <w:sz w:val="20"/>
+          <w:szCs w:val="20"/>
+        </w:rPr>
+        <w:t>Invoice number. Nominal, a 6-digit integral number uniquely assigned to each transaction.</w:t>
+      </w:r>
+    </w:p>
+    <w:p>
+      <w:pPr>
+        <w:autoSpaceDE w:val="0"/>
+        <w:autoSpaceDN w:val="0"/>
+        <w:adjustRightInd w:val="0"/>
+        <w:spacing w:after="0" w:line="240" w:lineRule="auto"/>
+        <w:rPr>
+          <w:rFonts w:ascii="GillSansMT" w:hAnsi="GillSansMT" w:cs="GillSansMT"/>
+          <w:color w:val="000000"/>
+          <w:sz w:val="20"/>
+          <w:szCs w:val="20"/>
+        </w:rPr>
+      </w:pPr>
+      <w:r>
+        <w:rPr>
+          <w:rFonts w:ascii="GillSansMT" w:hAnsi="GillSansMT" w:cs="GillSansMT"/>
+          <w:color w:val="000000"/>
+          <w:sz w:val="20"/>
+          <w:szCs w:val="20"/>
+        </w:rPr>
+        <w:t>If this code starts with letter 'c', it indicates a cancellation.</w:t>
+      </w:r>
+    </w:p>
+    <w:p>
+      <w:pPr>
+        <w:autoSpaceDE w:val="0"/>
+        <w:autoSpaceDN w:val="0"/>
+        <w:adjustRightInd w:val="0"/>
+        <w:spacing w:after="0" w:line="240" w:lineRule="auto"/>
+        <w:rPr>
+          <w:rFonts w:ascii="GillSansMT-Bold" w:hAnsi="GillSansMT-Bold" w:cs="GillSansMT-Bold"/>
+          <w:b/>
+          <w:bCs/>
+          <w:color w:val="000000"/>
+          <w:sz w:val="20"/>
+          <w:szCs w:val="20"/>
+        </w:rPr>
+      </w:pPr>
+      <w:proofErr w:type="spellStart"/>
+      <w:r>
+        <w:rPr>
+          <w:rFonts w:ascii="GillSansMT-Bold" w:hAnsi="GillSansMT-Bold" w:cs="GillSansMT-Bold"/>
+          <w:b/>
+          <w:bCs/>
+          <w:color w:val="000000"/>
+          <w:sz w:val="20"/>
+          <w:szCs w:val="20"/>
+        </w:rPr>
+        <w:t>StockCode</w:t>
+      </w:r>
+      <w:proofErr w:type="spellEnd"/>
+    </w:p>
+    <w:p>
+      <w:pPr>
+        <w:autoSpaceDE w:val="0"/>
+        <w:autoSpaceDN w:val="0"/>
+        <w:adjustRightInd w:val="0"/>
+        <w:spacing w:after="0" w:line="240" w:lineRule="auto"/>
+        <w:rPr>
+          <w:rFonts w:ascii="GillSansMT" w:hAnsi="GillSansMT" w:cs="GillSansMT"/>
+          <w:color w:val="000000"/>
+          <w:sz w:val="20"/>
+          <w:szCs w:val="20"/>
+        </w:rPr>
+      </w:pPr>
+      <w:r>
+        <w:rPr>
+          <w:rFonts w:ascii="GillSansMT" w:hAnsi="GillSansMT" w:cs="GillSansMT"/>
+          <w:color w:val="000000"/>
+          <w:sz w:val="20"/>
+          <w:szCs w:val="20"/>
+        </w:rPr>
+        <w:t>Product (item) code. Nominal, a 5-digit integral number uniquely assigned to each distinct product.</w:t>
+      </w:r>
+    </w:p>
+    <w:p>
+      <w:pPr>
+        <w:autoSpaceDE w:val="0"/>
+        <w:autoSpaceDN w:val="0"/>
+        <w:adjustRightInd w:val="0"/>
+        <w:spacing w:after="0" w:line="240" w:lineRule="auto"/>
+        <w:rPr>
+          <w:rFonts w:ascii="GillSansMT-Bold" w:hAnsi="GillSansMT-Bold" w:cs="GillSansMT-Bold"/>
+          <w:b/>
+          <w:bCs/>
+          <w:color w:val="000000"/>
+          <w:sz w:val="20"/>
+          <w:szCs w:val="20"/>
+        </w:rPr>
+      </w:pPr>
+      <w:r>
+        <w:rPr>
+          <w:rFonts w:ascii="GillSansMT-Bold" w:hAnsi="GillSansMT-Bold" w:cs="GillSansMT-Bold"/>
+          <w:b/>
+          <w:bCs/>
+          <w:color w:val="000000"/>
+          <w:sz w:val="20"/>
+          <w:szCs w:val="20"/>
+        </w:rPr>
+        <w:t>Description</w:t>
+      </w:r>
+    </w:p>
+    <w:p>
+      <w:pPr>
+        <w:autoSpaceDE w:val="0"/>
+        <w:autoSpaceDN w:val="0"/>
+        <w:adjustRightInd w:val="0"/>
+        <w:spacing w:after="0" w:line="240" w:lineRule="auto"/>
+        <w:rPr>
+          <w:rFonts w:ascii="GillSansMT" w:hAnsi="GillSansMT" w:cs="GillSansMT"/>
+          <w:color w:val="000000"/>
+          <w:sz w:val="20"/>
+          <w:szCs w:val="20"/>
+        </w:rPr>
+      </w:pPr>
+      <w:r>
+        <w:rPr>
+          <w:rFonts w:ascii="GillSansMT" w:hAnsi="GillSansMT" w:cs="GillSansMT"/>
+          <w:color w:val="000000"/>
+          <w:sz w:val="20"/>
+          <w:szCs w:val="20"/>
+        </w:rPr>
+        <w:t>Product (item) name. Nominal.</w:t>
+      </w:r>
+    </w:p>
+    <w:p>
+      <w:pPr>
+        <w:autoSpaceDE w:val="0"/>
+        <w:autoSpaceDN w:val="0"/>
+        <w:adjustRightInd w:val="0"/>
+        <w:spacing w:after="0" w:line="240" w:lineRule="auto"/>
+        <w:rPr>
+          <w:rFonts w:ascii="GillSansMT-Bold" w:hAnsi="GillSansMT-Bold" w:cs="GillSansMT-Bold"/>
+          <w:b/>
+          <w:bCs/>
+          <w:color w:val="000000"/>
+          <w:sz w:val="20"/>
+          <w:szCs w:val="20"/>
+        </w:rPr>
+      </w:pPr>
+      <w:r>
+        <w:rPr>
+          <w:rFonts w:ascii="GillSansMT-Bold" w:hAnsi="GillSansMT-Bold" w:cs="GillSansMT-Bold"/>
+          <w:b/>
+          <w:bCs/>
+          <w:color w:val="000000"/>
+          <w:sz w:val="20"/>
+          <w:szCs w:val="20"/>
+        </w:rPr>
+        <w:t>Quantity</w:t>
+      </w:r>
+    </w:p>
+    <w:p>
+      <w:pPr>
+        <w:autoSpaceDE w:val="0"/>
+        <w:autoSpaceDN w:val="0"/>
+        <w:adjustRightInd w:val="0"/>
+        <w:spacing w:after="0" w:line="240" w:lineRule="auto"/>
+        <w:rPr>
+          <w:rFonts w:ascii="GillSansMT" w:hAnsi="GillSansMT" w:cs="GillSansMT"/>
+          <w:color w:val="000000"/>
+          <w:sz w:val="20"/>
+          <w:szCs w:val="20"/>
+        </w:rPr>
+      </w:pPr>
+      <w:r>
+        <w:rPr>
+          <w:rFonts w:ascii="GillSansMT" w:hAnsi="GillSansMT" w:cs="GillSansMT"/>
+          <w:color w:val="000000"/>
+          <w:sz w:val="20"/>
+          <w:szCs w:val="20"/>
+        </w:rPr>
+        <w:t>The quantities of each product (item) per transaction. Numeric.</w:t>
+      </w:r>
+    </w:p>
+    <w:p>
+      <w:pPr>
+        <w:autoSpaceDE w:val="0"/>
+        <w:autoSpaceDN w:val="0"/>
+        <w:adjustRightInd w:val="0"/>
+        <w:spacing w:after="0" w:line="240" w:lineRule="auto"/>
+        <w:rPr>
+          <w:rFonts w:ascii="GillSansMT-Bold" w:hAnsi="GillSansMT-Bold" w:cs="GillSansMT-Bold"/>
+          <w:b/>
+          <w:bCs/>
+          <w:color w:val="000000"/>
+          <w:sz w:val="20"/>
+          <w:szCs w:val="20"/>
+        </w:rPr>
+      </w:pPr>
+      <w:proofErr w:type="spellStart"/>
+      <w:r>
+        <w:rPr>
+          <w:rFonts w:ascii="GillSansMT-Bold" w:hAnsi="GillSansMT-Bold" w:cs="GillSansMT-Bold"/>
+          <w:b/>
+          <w:bCs/>
+          <w:color w:val="000000"/>
+          <w:sz w:val="20"/>
+          <w:szCs w:val="20"/>
+        </w:rPr>
+        <w:t>InvoiceDate</w:t>
+      </w:r>
+      <w:proofErr w:type="spellEnd"/>
+    </w:p>
+    <w:p>
+      <w:pPr>
+        <w:autoSpaceDE w:val="0"/>
+        <w:autoSpaceDN w:val="0"/>
+        <w:adjustRightInd w:val="0"/>
+        <w:spacing w:after="0" w:line="240" w:lineRule="auto"/>
+        <w:rPr>
+          <w:rFonts w:ascii="GillSansMT" w:hAnsi="GillSansMT" w:cs="GillSansMT"/>
+          <w:color w:val="000000"/>
+          <w:sz w:val="20"/>
+          <w:szCs w:val="20"/>
+        </w:rPr>
+      </w:pPr>
+      <w:r>
+        <w:rPr>
+          <w:rFonts w:ascii="GillSansMT" w:hAnsi="GillSansMT" w:cs="GillSansMT"/>
+          <w:color w:val="000000"/>
+          <w:sz w:val="20"/>
+          <w:szCs w:val="20"/>
+        </w:rPr>
+        <w:t>Invoice Date and time. Numeric, the day and time when each transaction was generated.</w:t>
+      </w:r>
+    </w:p>
+    <w:p>
+      <w:pPr>
+        <w:autoSpaceDE w:val="0"/>
+        <w:autoSpaceDN w:val="0"/>
+        <w:adjustRightInd w:val="0"/>
+        <w:spacing w:after="0" w:line="240" w:lineRule="auto"/>
+        <w:rPr>
+          <w:rFonts w:ascii="GillSansMT-Bold" w:hAnsi="GillSansMT-Bold" w:cs="GillSansMT-Bold"/>
+          <w:b/>
+          <w:bCs/>
+          <w:color w:val="000000"/>
+          <w:sz w:val="20"/>
+          <w:szCs w:val="20"/>
+        </w:rPr>
+      </w:pPr>
+      <w:proofErr w:type="spellStart"/>
+      <w:r>
+        <w:rPr>
+          <w:rFonts w:ascii="GillSansMT-Bold" w:hAnsi="GillSansMT-Bold" w:cs="GillSansMT-Bold"/>
+          <w:b/>
+          <w:bCs/>
+          <w:color w:val="000000"/>
+          <w:sz w:val="20"/>
+          <w:szCs w:val="20"/>
+        </w:rPr>
+        <w:t>UnitPrice</w:t>
+      </w:r>
+      <w:proofErr w:type="spellEnd"/>
+    </w:p>
+    <w:p>
+      <w:pPr>
+        <w:autoSpaceDE w:val="0"/>
+        <w:autoSpaceDN w:val="0"/>
+        <w:adjustRightInd w:val="0"/>
+        <w:spacing w:after="0" w:line="240" w:lineRule="auto"/>
+        <w:rPr>
+          <w:rFonts w:ascii="GillSansMT" w:hAnsi="GillSansMT" w:cs="GillSansMT"/>
+          <w:color w:val="000000"/>
+          <w:sz w:val="20"/>
+          <w:szCs w:val="20"/>
+        </w:rPr>
+      </w:pPr>
+      <w:r>
+        <w:rPr>
+          <w:rFonts w:ascii="GillSansMT" w:hAnsi="GillSansMT" w:cs="GillSansMT"/>
+          <w:color w:val="000000"/>
+          <w:sz w:val="20"/>
+          <w:szCs w:val="20"/>
+        </w:rPr>
+        <w:t>Unit price. Numeric, Product price per unit.</w:t>
+      </w:r>
+    </w:p>
+    <w:p>
+      <w:pPr>
+        <w:autoSpaceDE w:val="0"/>
+        <w:autoSpaceDN w:val="0"/>
+        <w:adjustRightInd w:val="0"/>
+        <w:spacing w:after="0" w:line="240" w:lineRule="auto"/>
+        <w:rPr>
+          <w:rFonts w:ascii="GillSansMT-Bold" w:hAnsi="GillSansMT-Bold" w:cs="GillSansMT-Bold"/>
+          <w:b/>
+          <w:bCs/>
+          <w:color w:val="000000"/>
+          <w:sz w:val="20"/>
+          <w:szCs w:val="20"/>
+        </w:rPr>
+      </w:pPr>
+      <w:proofErr w:type="spellStart"/>
+      <w:r>
+        <w:rPr>
+          <w:rFonts w:ascii="GillSansMT-Bold" w:hAnsi="GillSansMT-Bold" w:cs="GillSansMT-Bold"/>
+          <w:b/>
+          <w:bCs/>
+          <w:color w:val="000000"/>
+          <w:sz w:val="20"/>
+          <w:szCs w:val="20"/>
+        </w:rPr>
+        <w:t>CustomerID</w:t>
+      </w:r>
+      <w:proofErr w:type="spellEnd"/>
+    </w:p>
+    <w:p>
+      <w:pPr>
+        <w:autoSpaceDE w:val="0"/>
+        <w:autoSpaceDN w:val="0"/>
+        <w:adjustRightInd w:val="0"/>
+        <w:spacing w:after="0" w:line="240" w:lineRule="auto"/>
+        <w:rPr>
+          <w:rFonts w:ascii="GillSansMT" w:hAnsi="GillSansMT" w:cs="GillSansMT"/>
+          <w:color w:val="000000"/>
+          <w:sz w:val="20"/>
+          <w:szCs w:val="20"/>
+        </w:rPr>
+      </w:pPr>
+      <w:r>
+        <w:rPr>
+          <w:rFonts w:ascii="GillSansMT" w:hAnsi="GillSansMT" w:cs="GillSansMT"/>
+          <w:color w:val="000000"/>
+          <w:sz w:val="20"/>
+          <w:szCs w:val="20"/>
+        </w:rPr>
+        <w:t>Customer number. Nominal, a 5-digit integral number uniquely assigned to each customer.</w:t>
+      </w:r>
+    </w:p>
+    <w:p>
+      <w:pPr>
+        <w:autoSpaceDE w:val="0"/>
+        <w:autoSpaceDN w:val="0"/>
+        <w:adjustRightInd w:val="0"/>
+        <w:spacing w:after="0" w:line="240" w:lineRule="auto"/>
+        <w:rPr>
+          <w:rFonts w:ascii="GillSansMT-Bold" w:hAnsi="GillSansMT-Bold" w:cs="GillSansMT-Bold"/>
+          <w:b/>
+          <w:bCs/>
+          <w:color w:val="000000"/>
+          <w:sz w:val="20"/>
+          <w:szCs w:val="20"/>
+        </w:rPr>
+      </w:pPr>
+      <w:r>
+        <w:rPr>
+          <w:rFonts w:ascii="GillSansMT-Bold" w:hAnsi="GillSansMT-Bold" w:cs="GillSansMT-Bold"/>
+          <w:b/>
+          <w:bCs/>
+          <w:color w:val="000000"/>
+          <w:sz w:val="20"/>
+          <w:szCs w:val="20"/>
+        </w:rPr>
+        <w:t>Country</w:t>
+      </w:r>
+    </w:p>
+    <w:p>
+      <w:pPr>
+        <w:autoSpaceDE w:val="0"/>
+        <w:autoSpaceDN w:val="0"/>
+        <w:adjustRightInd w:val="0"/>
+        <w:spacing w:after="0" w:line="240" w:lineRule="auto"/>
+        <w:rPr>
+          <w:rFonts w:ascii="GillSansMT" w:hAnsi="GillSansMT" w:cs="GillSansMT"/>
+          <w:color w:val="000000"/>
+          <w:sz w:val="20"/>
+          <w:szCs w:val="20"/>
+        </w:rPr>
+      </w:pPr>
+      <w:r>
+        <w:rPr>
+          <w:rFonts w:ascii="GillSansMT" w:hAnsi="GillSansMT" w:cs="GillSansMT"/>
+          <w:color w:val="000000"/>
+          <w:sz w:val="20"/>
+          <w:szCs w:val="20"/>
+        </w:rPr>
+        <w:t>Country name. Nominal, the name of the country where each customer resides.</w:t>
+      </w:r>
+    </w:p>
+    <w:p>
+      <w:pPr>
+        <w:autoSpaceDE w:val="0"/>
+        <w:autoSpaceDN w:val="0"/>
+        <w:adjustRightInd w:val="0"/>
+        <w:spacing w:after="0" w:line="240" w:lineRule="auto"/>
+        <w:rPr>
+          <w:rFonts w:ascii="GillSansMT-Bold" w:hAnsi="GillSansMT-Bold" w:cs="GillSansMT-Bold"/>
+          <w:b/>
+          <w:bCs/>
+          <w:color w:val="000000"/>
+          <w:sz w:val="20"/>
+          <w:szCs w:val="20"/>
+        </w:rPr>
+      </w:pPr>
+    </w:p>
+    <w:p>
+      <w:pPr>
+        <w:pStyle w:val="Heading2"/>
+      </w:pPr>
+      <w:bookmarkStart w:id="2" w:name="_Toc40384642"/>
+      <w:r>
+        <w:t>Main Tasks</w:t>
+      </w:r>
+      <w:bookmarkEnd w:id="2"/>
+    </w:p>
+    <w:p>
+      <w:pPr>
+        <w:autoSpaceDE w:val="0"/>
+        <w:autoSpaceDN w:val="0"/>
+        <w:adjustRightInd w:val="0"/>
+        <w:spacing w:after="0" w:line="240" w:lineRule="auto"/>
+        <w:rPr>
+          <w:rFonts w:ascii="GillSansMT" w:hAnsi="GillSansMT" w:cs="GillSansMT"/>
+          <w:color w:val="000000"/>
+          <w:sz w:val="20"/>
+          <w:szCs w:val="20"/>
+        </w:rPr>
+      </w:pPr>
+      <w:r>
+        <w:rPr>
+          <w:rFonts w:ascii="GillSansMT" w:hAnsi="GillSansMT" w:cs="GillSansMT"/>
+          <w:color w:val="000000"/>
+          <w:sz w:val="20"/>
+          <w:szCs w:val="20"/>
+        </w:rPr>
+        <w:t>The solution includes:</w:t>
+      </w:r>
+    </w:p>
+    <w:p>
+      <w:pPr>
+        <w:autoSpaceDE w:val="0"/>
+        <w:autoSpaceDN w:val="0"/>
+        <w:adjustRightInd w:val="0"/>
+        <w:spacing w:after="0" w:line="240" w:lineRule="auto"/>
+        <w:rPr>
+          <w:rFonts w:ascii="GillSansMT" w:hAnsi="GillSansMT" w:cs="GillSansMT"/>
+          <w:color w:val="000000"/>
+          <w:sz w:val="20"/>
+          <w:szCs w:val="20"/>
+        </w:rPr>
+      </w:pPr>
+      <w:r>
+        <w:rPr>
+          <w:rFonts w:ascii="GillSansMT" w:hAnsi="GillSansMT" w:cs="GillSansMT"/>
+          <w:color w:val="000000"/>
+          <w:sz w:val="20"/>
+          <w:szCs w:val="20"/>
+        </w:rPr>
+        <w:t xml:space="preserve">1) The dataset should be loaded on a </w:t>
+      </w:r>
+      <w:proofErr w:type="gramStart"/>
+      <w:r>
+        <w:rPr>
+          <w:rFonts w:ascii="GillSansMT" w:hAnsi="GillSansMT" w:cs="GillSansMT"/>
+          <w:color w:val="000000"/>
+          <w:sz w:val="20"/>
+          <w:szCs w:val="20"/>
+        </w:rPr>
+        <w:t>RDBMS,</w:t>
+      </w:r>
+      <w:proofErr w:type="gramEnd"/>
+      <w:r>
+        <w:rPr>
+          <w:rFonts w:ascii="GillSansMT" w:hAnsi="GillSansMT" w:cs="GillSansMT"/>
+          <w:color w:val="000000"/>
+          <w:sz w:val="20"/>
+          <w:szCs w:val="20"/>
+        </w:rPr>
+        <w:t xml:space="preserve"> you can use free versions available like MySQL.</w:t>
+      </w:r>
+    </w:p>
+    <w:p>
+      <w:pPr>
+        <w:autoSpaceDE w:val="0"/>
+        <w:autoSpaceDN w:val="0"/>
+        <w:adjustRightInd w:val="0"/>
+        <w:spacing w:after="0" w:line="240" w:lineRule="auto"/>
+        <w:rPr>
+          <w:rFonts w:ascii="GillSansMT" w:hAnsi="GillSansMT" w:cs="GillSansMT"/>
+          <w:color w:val="000000"/>
+          <w:sz w:val="20"/>
+          <w:szCs w:val="20"/>
+        </w:rPr>
+      </w:pPr>
+      <w:r>
+        <w:rPr>
+          <w:rFonts w:ascii="GillSansMT" w:hAnsi="GillSansMT" w:cs="GillSansMT"/>
+          <w:color w:val="000000"/>
+          <w:sz w:val="20"/>
+          <w:szCs w:val="20"/>
+        </w:rPr>
+        <w:t>2) The dataset has potentially missing or non-expected values based on the columns definition that will be</w:t>
+      </w:r>
+    </w:p>
+    <w:p>
+      <w:pPr>
+        <w:autoSpaceDE w:val="0"/>
+        <w:autoSpaceDN w:val="0"/>
+        <w:adjustRightInd w:val="0"/>
+        <w:spacing w:after="0" w:line="240" w:lineRule="auto"/>
+        <w:rPr>
+          <w:rFonts w:ascii="GillSansMT" w:hAnsi="GillSansMT" w:cs="GillSansMT"/>
+          <w:color w:val="000000"/>
+          <w:sz w:val="20"/>
+          <w:szCs w:val="20"/>
+        </w:rPr>
+      </w:pPr>
+      <w:r>
+        <w:rPr>
+          <w:rFonts w:ascii="GillSansMT" w:hAnsi="GillSansMT" w:cs="GillSansMT"/>
+          <w:color w:val="000000"/>
+          <w:sz w:val="20"/>
+          <w:szCs w:val="20"/>
+        </w:rPr>
+        <w:t>presented later. It means that a data cleansing process should be applied first, and these purged data must</w:t>
+      </w:r>
+    </w:p>
+    <w:p>
+      <w:pPr>
+        <w:autoSpaceDE w:val="0"/>
+        <w:autoSpaceDN w:val="0"/>
+        <w:adjustRightInd w:val="0"/>
+        <w:spacing w:after="0" w:line="240" w:lineRule="auto"/>
+        <w:rPr>
+          <w:rFonts w:ascii="GillSansMT" w:hAnsi="GillSansMT" w:cs="GillSansMT"/>
+          <w:color w:val="000000"/>
+          <w:sz w:val="20"/>
+          <w:szCs w:val="20"/>
+        </w:rPr>
+      </w:pPr>
+      <w:r>
+        <w:rPr>
+          <w:rFonts w:ascii="GillSansMT" w:hAnsi="GillSansMT" w:cs="GillSansMT"/>
+          <w:color w:val="000000"/>
+          <w:sz w:val="20"/>
+          <w:szCs w:val="20"/>
+        </w:rPr>
+        <w:t>be moved to a temporary data structure to be analyzed and manually fixed. This process will create a new</w:t>
+      </w:r>
+    </w:p>
+    <w:p>
+      <w:pPr>
+        <w:autoSpaceDE w:val="0"/>
+        <w:autoSpaceDN w:val="0"/>
+        <w:adjustRightInd w:val="0"/>
+        <w:spacing w:after="0" w:line="240" w:lineRule="auto"/>
+        <w:rPr>
+          <w:rFonts w:ascii="GillSansMT" w:hAnsi="GillSansMT" w:cs="GillSansMT"/>
+          <w:color w:val="000000"/>
+          <w:sz w:val="20"/>
+          <w:szCs w:val="20"/>
+        </w:rPr>
+      </w:pPr>
+      <w:r>
+        <w:rPr>
+          <w:rFonts w:ascii="GillSansMT" w:hAnsi="GillSansMT" w:cs="GillSansMT"/>
+          <w:color w:val="000000"/>
+          <w:sz w:val="20"/>
+          <w:szCs w:val="20"/>
+        </w:rPr>
+        <w:t>and filtered dataset that should be loaded on the same RDBMS.</w:t>
+      </w:r>
+    </w:p>
+    <w:p>
+      <w:pPr>
+        <w:autoSpaceDE w:val="0"/>
+        <w:autoSpaceDN w:val="0"/>
+        <w:adjustRightInd w:val="0"/>
+        <w:spacing w:after="0" w:line="240" w:lineRule="auto"/>
+        <w:rPr>
+          <w:rFonts w:ascii="GillSansMT" w:hAnsi="GillSansMT" w:cs="GillSansMT"/>
+          <w:color w:val="000000"/>
+          <w:sz w:val="20"/>
+          <w:szCs w:val="20"/>
+        </w:rPr>
+      </w:pPr>
+      <w:r>
+        <w:rPr>
+          <w:rFonts w:ascii="GillSansMT" w:hAnsi="GillSansMT" w:cs="GillSansMT"/>
+          <w:color w:val="000000"/>
+          <w:sz w:val="20"/>
+          <w:szCs w:val="20"/>
+        </w:rPr>
+        <w:t>Note: The data purge process(es) and the populated data structure are part of the solution and</w:t>
+      </w:r>
+    </w:p>
+    <w:p>
+      <w:pPr>
+        <w:autoSpaceDE w:val="0"/>
+        <w:autoSpaceDN w:val="0"/>
+        <w:adjustRightInd w:val="0"/>
+        <w:spacing w:after="0" w:line="240" w:lineRule="auto"/>
+        <w:rPr>
+          <w:rFonts w:ascii="GillSansMT" w:hAnsi="GillSansMT" w:cs="GillSansMT"/>
+          <w:color w:val="000000"/>
+          <w:sz w:val="20"/>
+          <w:szCs w:val="20"/>
+        </w:rPr>
+      </w:pPr>
+      <w:r>
+        <w:rPr>
+          <w:rFonts w:ascii="GillSansMT" w:hAnsi="GillSansMT" w:cs="GillSansMT"/>
+          <w:color w:val="000000"/>
+          <w:sz w:val="20"/>
+          <w:szCs w:val="20"/>
+        </w:rPr>
+        <w:t>should be part of the deliverable.</w:t>
+      </w:r>
+    </w:p>
+    <w:p>
+      <w:pPr>
+        <w:autoSpaceDE w:val="0"/>
+        <w:autoSpaceDN w:val="0"/>
+        <w:adjustRightInd w:val="0"/>
+        <w:spacing w:after="0" w:line="240" w:lineRule="auto"/>
+        <w:rPr>
+          <w:rFonts w:ascii="GillSansMT" w:hAnsi="GillSansMT" w:cs="GillSansMT"/>
+          <w:color w:val="000000"/>
+          <w:sz w:val="20"/>
+          <w:szCs w:val="20"/>
+        </w:rPr>
+      </w:pPr>
+      <w:r>
+        <w:rPr>
+          <w:rFonts w:ascii="GillSansMT" w:hAnsi="GillSansMT" w:cs="GillSansMT"/>
+          <w:color w:val="000000"/>
+          <w:sz w:val="20"/>
+          <w:szCs w:val="20"/>
+        </w:rPr>
+        <w:t>3) To better support data analysis, a dimensional data model (s) should be created and a set of ETL</w:t>
+      </w:r>
+    </w:p>
+    <w:p>
+      <w:pPr>
+        <w:autoSpaceDE w:val="0"/>
+        <w:autoSpaceDN w:val="0"/>
+        <w:adjustRightInd w:val="0"/>
+        <w:spacing w:after="0" w:line="240" w:lineRule="auto"/>
+        <w:rPr>
+          <w:rFonts w:ascii="GillSansMT" w:hAnsi="GillSansMT" w:cs="GillSansMT"/>
+          <w:color w:val="000000"/>
+          <w:sz w:val="20"/>
+          <w:szCs w:val="20"/>
+        </w:rPr>
+      </w:pPr>
+      <w:r>
+        <w:rPr>
+          <w:rFonts w:ascii="GillSansMT" w:hAnsi="GillSansMT" w:cs="GillSansMT"/>
+          <w:color w:val="000000"/>
+          <w:sz w:val="20"/>
+          <w:szCs w:val="20"/>
+        </w:rPr>
+        <w:t>processes developed to feed this model.</w:t>
+      </w:r>
+    </w:p>
+    <w:p>
+      <w:pPr>
+        <w:autoSpaceDE w:val="0"/>
+        <w:autoSpaceDN w:val="0"/>
+        <w:adjustRightInd w:val="0"/>
+        <w:spacing w:after="0" w:line="240" w:lineRule="auto"/>
+        <w:rPr>
+          <w:rFonts w:ascii="GillSansMT" w:hAnsi="GillSansMT" w:cs="GillSansMT"/>
+          <w:color w:val="000000"/>
+          <w:sz w:val="20"/>
+          <w:szCs w:val="20"/>
+        </w:rPr>
+      </w:pPr>
+      <w:r>
+        <w:rPr>
+          <w:rFonts w:ascii="GillSansMT" w:hAnsi="GillSansMT" w:cs="GillSansMT"/>
+          <w:color w:val="000000"/>
+          <w:sz w:val="20"/>
+          <w:szCs w:val="20"/>
+        </w:rPr>
+        <w:t>Note: The data model diagram and the ETL scripts are part of the solution and should be part of the</w:t>
+      </w:r>
+    </w:p>
+    <w:p>
+      <w:pPr>
+        <w:autoSpaceDE w:val="0"/>
+        <w:autoSpaceDN w:val="0"/>
+        <w:adjustRightInd w:val="0"/>
+        <w:spacing w:after="0" w:line="240" w:lineRule="auto"/>
+        <w:rPr>
+          <w:rFonts w:ascii="GillSansMT" w:hAnsi="GillSansMT" w:cs="GillSansMT"/>
+          <w:color w:val="000000"/>
+          <w:sz w:val="20"/>
+          <w:szCs w:val="20"/>
+        </w:rPr>
+      </w:pPr>
+      <w:r>
+        <w:rPr>
+          <w:rFonts w:ascii="GillSansMT" w:hAnsi="GillSansMT" w:cs="GillSansMT"/>
+          <w:color w:val="000000"/>
+          <w:sz w:val="20"/>
+          <w:szCs w:val="20"/>
+        </w:rPr>
+        <w:t>deliverable. The ETL scripts should be part of a job or similar functional object to support a one-shot</w:t>
+      </w:r>
+    </w:p>
+    <w:p>
+      <w:pPr>
+        <w:autoSpaceDE w:val="0"/>
+        <w:autoSpaceDN w:val="0"/>
+        <w:adjustRightInd w:val="0"/>
+        <w:spacing w:after="0" w:line="240" w:lineRule="auto"/>
+        <w:rPr>
+          <w:rFonts w:ascii="GillSansMT" w:hAnsi="GillSansMT" w:cs="GillSansMT"/>
+          <w:color w:val="000000"/>
+          <w:sz w:val="20"/>
+          <w:szCs w:val="20"/>
+        </w:rPr>
+      </w:pPr>
+      <w:r>
+        <w:rPr>
+          <w:rFonts w:ascii="GillSansMT" w:hAnsi="GillSansMT" w:cs="GillSansMT"/>
+          <w:color w:val="000000"/>
+          <w:sz w:val="20"/>
+          <w:szCs w:val="20"/>
+        </w:rPr>
+        <w:t>load considering dependencies. It means that a "job call" can load the dimensional data model with no</w:t>
+      </w:r>
+    </w:p>
+    <w:p>
+      <w:pPr>
+        <w:autoSpaceDE w:val="0"/>
+        <w:autoSpaceDN w:val="0"/>
+        <w:adjustRightInd w:val="0"/>
+        <w:spacing w:after="0" w:line="240" w:lineRule="auto"/>
+        <w:rPr>
+          <w:rFonts w:ascii="GillSansMT" w:hAnsi="GillSansMT" w:cs="GillSansMT"/>
+          <w:color w:val="000000"/>
+          <w:sz w:val="20"/>
+          <w:szCs w:val="20"/>
+        </w:rPr>
+      </w:pPr>
+      <w:r>
+        <w:rPr>
+          <w:rFonts w:ascii="GillSansMT" w:hAnsi="GillSansMT" w:cs="GillSansMT"/>
+          <w:color w:val="000000"/>
+          <w:sz w:val="20"/>
+          <w:szCs w:val="20"/>
+        </w:rPr>
+        <w:t xml:space="preserve">need to start ETLs one by one. It must be considered in this job the possibility to perform a full </w:t>
+      </w:r>
+      <w:proofErr w:type="spellStart"/>
+      <w:r>
+        <w:rPr>
+          <w:rFonts w:ascii="GillSansMT" w:hAnsi="GillSansMT" w:cs="GillSansMT"/>
+          <w:color w:val="000000"/>
+          <w:sz w:val="20"/>
+          <w:szCs w:val="20"/>
+        </w:rPr>
+        <w:t>dataload</w:t>
+      </w:r>
+      <w:proofErr w:type="spellEnd"/>
+    </w:p>
+    <w:p>
+      <w:pPr>
+        <w:autoSpaceDE w:val="0"/>
+        <w:autoSpaceDN w:val="0"/>
+        <w:adjustRightInd w:val="0"/>
+        <w:spacing w:after="0" w:line="240" w:lineRule="auto"/>
+        <w:rPr>
+          <w:rFonts w:ascii="GillSansMT" w:hAnsi="GillSansMT" w:cs="GillSansMT"/>
+          <w:color w:val="000000"/>
+          <w:sz w:val="20"/>
+          <w:szCs w:val="20"/>
+        </w:rPr>
+      </w:pPr>
+      <w:r>
+        <w:rPr>
+          <w:rFonts w:ascii="GillSansMT" w:hAnsi="GillSansMT" w:cs="GillSansMT"/>
+          <w:color w:val="000000"/>
+          <w:sz w:val="20"/>
+          <w:szCs w:val="20"/>
+        </w:rPr>
+        <w:t>or incremental data-load as well.</w:t>
+      </w:r>
+    </w:p>
+    <w:p>
+      <w:pPr>
+        <w:autoSpaceDE w:val="0"/>
+        <w:autoSpaceDN w:val="0"/>
+        <w:adjustRightInd w:val="0"/>
+        <w:spacing w:after="0" w:line="240" w:lineRule="auto"/>
+        <w:rPr>
+          <w:rFonts w:ascii="GillSansMT" w:hAnsi="GillSansMT" w:cs="GillSansMT"/>
+          <w:color w:val="000000"/>
+          <w:sz w:val="20"/>
+          <w:szCs w:val="20"/>
+        </w:rPr>
+      </w:pPr>
+      <w:r>
+        <w:rPr>
+          <w:rFonts w:ascii="GillSansMT" w:hAnsi="GillSansMT" w:cs="GillSansMT"/>
+          <w:color w:val="000000"/>
+          <w:sz w:val="20"/>
+          <w:szCs w:val="20"/>
+        </w:rPr>
+        <w:t>4) The use of a BI Tool (Power BI, Tableau, ...) to build up reports and dashboards (Sales Book) is</w:t>
+      </w:r>
+    </w:p>
+    <w:p>
+      <w:pPr>
+        <w:autoSpaceDE w:val="0"/>
+        <w:autoSpaceDN w:val="0"/>
+        <w:adjustRightInd w:val="0"/>
+        <w:spacing w:after="0" w:line="240" w:lineRule="auto"/>
+        <w:rPr>
+          <w:rFonts w:ascii="GillSansMT" w:hAnsi="GillSansMT" w:cs="GillSansMT"/>
+          <w:color w:val="000000"/>
+          <w:sz w:val="20"/>
+          <w:szCs w:val="20"/>
+        </w:rPr>
+      </w:pPr>
+      <w:r>
+        <w:rPr>
+          <w:rFonts w:ascii="GillSansMT" w:hAnsi="GillSansMT" w:cs="GillSansMT"/>
+          <w:color w:val="000000"/>
+          <w:sz w:val="20"/>
+          <w:szCs w:val="20"/>
+        </w:rPr>
+        <w:t>mandatory (you can use free versions available) to give a self-service experience to the final user. The</w:t>
+      </w:r>
+    </w:p>
+    <w:p>
+      <w:pPr>
+        <w:autoSpaceDE w:val="0"/>
+        <w:autoSpaceDN w:val="0"/>
+        <w:adjustRightInd w:val="0"/>
+        <w:spacing w:after="0" w:line="240" w:lineRule="auto"/>
+        <w:rPr>
+          <w:rFonts w:ascii="GillSansMT" w:hAnsi="GillSansMT" w:cs="GillSansMT"/>
+          <w:color w:val="000000"/>
+          <w:sz w:val="20"/>
+          <w:szCs w:val="20"/>
+        </w:rPr>
+      </w:pPr>
+      <w:r>
+        <w:rPr>
+          <w:rFonts w:ascii="GillSansMT" w:hAnsi="GillSansMT" w:cs="GillSansMT"/>
+          <w:color w:val="000000"/>
+          <w:sz w:val="20"/>
+          <w:szCs w:val="20"/>
+        </w:rPr>
+        <w:lastRenderedPageBreak/>
+        <w:t>expertise of the BI Engineer to design valuable data analysis is a key asset in this technical assessment</w:t>
+      </w:r>
+    </w:p>
+    <w:p>
+      <w:pPr>
+        <w:autoSpaceDE w:val="0"/>
+        <w:autoSpaceDN w:val="0"/>
+        <w:adjustRightInd w:val="0"/>
+        <w:spacing w:after="0" w:line="240" w:lineRule="auto"/>
+        <w:rPr>
+          <w:rFonts w:ascii="GillSansMT" w:hAnsi="GillSansMT" w:cs="GillSansMT"/>
+          <w:color w:val="000000"/>
+          <w:sz w:val="20"/>
+          <w:szCs w:val="20"/>
+        </w:rPr>
+      </w:pPr>
+      <w:r>
+        <w:rPr>
+          <w:rFonts w:ascii="GillSansMT" w:hAnsi="GillSansMT" w:cs="GillSansMT"/>
+          <w:color w:val="000000"/>
+          <w:sz w:val="20"/>
+          <w:szCs w:val="20"/>
+        </w:rPr>
+        <w:t>considering all the attributes belonging to the dataset, but additionally the SLT group would like to see</w:t>
+      </w:r>
+    </w:p>
+    <w:p>
+      <w:pPr>
+        <w:autoSpaceDE w:val="0"/>
+        <w:autoSpaceDN w:val="0"/>
+        <w:adjustRightInd w:val="0"/>
+        <w:spacing w:after="0" w:line="240" w:lineRule="auto"/>
+        <w:rPr>
+          <w:rFonts w:ascii="GillSansMT" w:hAnsi="GillSansMT" w:cs="GillSansMT"/>
+          <w:color w:val="000000"/>
+          <w:sz w:val="20"/>
+          <w:szCs w:val="20"/>
+        </w:rPr>
+      </w:pPr>
+      <w:r>
+        <w:rPr>
+          <w:rFonts w:ascii="GillSansMT" w:hAnsi="GillSansMT" w:cs="GillSansMT"/>
+          <w:color w:val="000000"/>
+          <w:sz w:val="20"/>
+          <w:szCs w:val="20"/>
+        </w:rPr>
+        <w:t>important charts like:</w:t>
+      </w:r>
+    </w:p>
+    <w:p>
+      <w:pPr>
+        <w:autoSpaceDE w:val="0"/>
+        <w:autoSpaceDN w:val="0"/>
+        <w:adjustRightInd w:val="0"/>
+        <w:spacing w:after="0" w:line="240" w:lineRule="auto"/>
+        <w:rPr>
+          <w:rFonts w:ascii="GillSansMT" w:hAnsi="GillSansMT" w:cs="GillSansMT"/>
+          <w:color w:val="000000"/>
+          <w:sz w:val="20"/>
+          <w:szCs w:val="20"/>
+        </w:rPr>
+      </w:pPr>
+      <w:r>
+        <w:rPr>
+          <w:rFonts w:ascii="Wingdings-Regular" w:hAnsi="Wingdings-Regular" w:cs="Wingdings-Regular"/>
+          <w:color w:val="000000"/>
+          <w:sz w:val="20"/>
+          <w:szCs w:val="20"/>
+        </w:rPr>
+        <w:t xml:space="preserve">§ </w:t>
+      </w:r>
+      <w:r>
+        <w:rPr>
+          <w:rFonts w:ascii="GillSansMT" w:hAnsi="GillSansMT" w:cs="GillSansMT"/>
+          <w:color w:val="000000"/>
+          <w:sz w:val="20"/>
+          <w:szCs w:val="20"/>
+        </w:rPr>
+        <w:t>What time do people often purchase online?</w:t>
+      </w:r>
+    </w:p>
+    <w:p>
+      <w:pPr>
+        <w:autoSpaceDE w:val="0"/>
+        <w:autoSpaceDN w:val="0"/>
+        <w:adjustRightInd w:val="0"/>
+        <w:spacing w:after="0" w:line="240" w:lineRule="auto"/>
+        <w:rPr>
+          <w:rFonts w:ascii="GillSansMT" w:hAnsi="GillSansMT" w:cs="GillSansMT"/>
+          <w:color w:val="000000"/>
+          <w:sz w:val="20"/>
+          <w:szCs w:val="20"/>
+        </w:rPr>
+      </w:pPr>
+      <w:r>
+        <w:rPr>
+          <w:rFonts w:ascii="Wingdings-Regular" w:hAnsi="Wingdings-Regular" w:cs="Wingdings-Regular"/>
+          <w:color w:val="000000"/>
+          <w:sz w:val="20"/>
+          <w:szCs w:val="20"/>
+        </w:rPr>
+        <w:t xml:space="preserve">§ </w:t>
+      </w:r>
+      <w:r>
+        <w:rPr>
+          <w:rFonts w:ascii="GillSansMT" w:hAnsi="GillSansMT" w:cs="GillSansMT"/>
+          <w:color w:val="000000"/>
+          <w:sz w:val="20"/>
+          <w:szCs w:val="20"/>
+        </w:rPr>
+        <w:t>How many items each customer buy?</w:t>
+      </w:r>
+    </w:p>
+    <w:p>
+      <w:pPr>
+        <w:autoSpaceDE w:val="0"/>
+        <w:autoSpaceDN w:val="0"/>
+        <w:adjustRightInd w:val="0"/>
+        <w:spacing w:after="0" w:line="240" w:lineRule="auto"/>
+        <w:rPr>
+          <w:rFonts w:ascii="GillSansMT" w:hAnsi="GillSansMT" w:cs="GillSansMT"/>
+          <w:color w:val="000000"/>
+          <w:sz w:val="20"/>
+          <w:szCs w:val="20"/>
+        </w:rPr>
+      </w:pPr>
+      <w:r>
+        <w:rPr>
+          <w:rFonts w:ascii="Wingdings-Regular" w:hAnsi="Wingdings-Regular" w:cs="Wingdings-Regular"/>
+          <w:color w:val="000000"/>
+          <w:sz w:val="20"/>
+          <w:szCs w:val="20"/>
+        </w:rPr>
+        <w:t xml:space="preserve">§ </w:t>
+      </w:r>
+      <w:r>
+        <w:rPr>
+          <w:rFonts w:ascii="GillSansMT" w:hAnsi="GillSansMT" w:cs="GillSansMT"/>
+          <w:color w:val="000000"/>
+          <w:sz w:val="20"/>
+          <w:szCs w:val="20"/>
+        </w:rPr>
+        <w:t>Top 10 best sellers’ products?</w:t>
+      </w:r>
+    </w:p>
+    <w:p>
+      <w:pPr>
+        <w:autoSpaceDE w:val="0"/>
+        <w:autoSpaceDN w:val="0"/>
+        <w:adjustRightInd w:val="0"/>
+        <w:spacing w:after="0" w:line="240" w:lineRule="auto"/>
+        <w:rPr>
+          <w:rFonts w:ascii="GillSansMT" w:hAnsi="GillSansMT" w:cs="GillSansMT"/>
+          <w:color w:val="000000"/>
+          <w:sz w:val="20"/>
+          <w:szCs w:val="20"/>
+        </w:rPr>
+      </w:pPr>
+      <w:r>
+        <w:rPr>
+          <w:rFonts w:ascii="Wingdings-Regular" w:hAnsi="Wingdings-Regular" w:cs="Wingdings-Regular"/>
+          <w:color w:val="000000"/>
+          <w:sz w:val="20"/>
+          <w:szCs w:val="20"/>
+        </w:rPr>
+        <w:t xml:space="preserve">§ </w:t>
+      </w:r>
+      <w:r>
+        <w:rPr>
+          <w:rFonts w:ascii="GillSansMT" w:hAnsi="GillSansMT" w:cs="GillSansMT"/>
+          <w:color w:val="000000"/>
+          <w:sz w:val="20"/>
+          <w:szCs w:val="20"/>
+        </w:rPr>
+        <w:t>Average transaction value (total revenue / number of transactions) Year over year.</w:t>
+      </w:r>
+    </w:p>
+    <w:p>
+      <w:pPr>
+        <w:autoSpaceDE w:val="0"/>
+        <w:autoSpaceDN w:val="0"/>
+        <w:adjustRightInd w:val="0"/>
+        <w:spacing w:after="0" w:line="240" w:lineRule="auto"/>
+        <w:rPr>
+          <w:rFonts w:ascii="GillSansMT" w:hAnsi="GillSansMT" w:cs="GillSansMT"/>
+          <w:color w:val="000000"/>
+          <w:sz w:val="20"/>
+          <w:szCs w:val="20"/>
+        </w:rPr>
+      </w:pPr>
+      <w:r>
+        <w:rPr>
+          <w:rFonts w:ascii="GillSansMT" w:hAnsi="GillSansMT" w:cs="GillSansMT"/>
+          <w:color w:val="000000"/>
+          <w:sz w:val="20"/>
+          <w:szCs w:val="20"/>
+        </w:rPr>
+        <w:t>Note: A high dollar amount could mean that shoppers are purchasing your more expensive</w:t>
+      </w:r>
+    </w:p>
+    <w:p>
+      <w:pPr>
+        <w:autoSpaceDE w:val="0"/>
+        <w:autoSpaceDN w:val="0"/>
+        <w:adjustRightInd w:val="0"/>
+        <w:spacing w:after="0" w:line="240" w:lineRule="auto"/>
+        <w:rPr>
+          <w:rFonts w:ascii="GillSansMT" w:hAnsi="GillSansMT" w:cs="GillSansMT"/>
+          <w:color w:val="000000"/>
+          <w:sz w:val="20"/>
+          <w:szCs w:val="20"/>
+        </w:rPr>
+      </w:pPr>
+      <w:r>
+        <w:rPr>
+          <w:rFonts w:ascii="GillSansMT" w:hAnsi="GillSansMT" w:cs="GillSansMT"/>
+          <w:color w:val="000000"/>
+          <w:sz w:val="20"/>
+          <w:szCs w:val="20"/>
+        </w:rPr>
+        <w:t xml:space="preserve">products or </w:t>
+      </w:r>
+      <w:proofErr w:type="gramStart"/>
+      <w:r>
+        <w:rPr>
+          <w:rFonts w:ascii="GillSansMT" w:hAnsi="GillSansMT" w:cs="GillSansMT"/>
+          <w:color w:val="000000"/>
+          <w:sz w:val="20"/>
+          <w:szCs w:val="20"/>
+        </w:rPr>
+        <w:t>they’re</w:t>
+      </w:r>
+      <w:proofErr w:type="gramEnd"/>
+      <w:r>
+        <w:rPr>
+          <w:rFonts w:ascii="GillSansMT" w:hAnsi="GillSansMT" w:cs="GillSansMT"/>
+          <w:color w:val="000000"/>
+          <w:sz w:val="20"/>
+          <w:szCs w:val="20"/>
+        </w:rPr>
+        <w:t xml:space="preserve"> buying larger quantities.</w:t>
+      </w:r>
+    </w:p>
+    <w:p>
+      <w:pPr>
+        <w:autoSpaceDE w:val="0"/>
+        <w:autoSpaceDN w:val="0"/>
+        <w:adjustRightInd w:val="0"/>
+        <w:spacing w:after="0" w:line="240" w:lineRule="auto"/>
+        <w:rPr>
+          <w:rFonts w:ascii="GillSansMT" w:hAnsi="GillSansMT" w:cs="GillSansMT"/>
+          <w:color w:val="000000"/>
+          <w:sz w:val="20"/>
+          <w:szCs w:val="20"/>
+        </w:rPr>
+      </w:pPr>
+      <w:r>
+        <w:rPr>
+          <w:rFonts w:ascii="Wingdings-Regular" w:hAnsi="Wingdings-Regular" w:cs="Wingdings-Regular"/>
+          <w:color w:val="000000"/>
+          <w:sz w:val="20"/>
+          <w:szCs w:val="20"/>
+        </w:rPr>
+        <w:t xml:space="preserve">§ </w:t>
+      </w:r>
+      <w:r>
+        <w:rPr>
+          <w:rFonts w:ascii="GillSansMT" w:hAnsi="GillSansMT" w:cs="GillSansMT"/>
+          <w:color w:val="000000"/>
+          <w:sz w:val="20"/>
+          <w:szCs w:val="20"/>
+        </w:rPr>
+        <w:t>Basket Analysis including average size of basket and the set of common products purchased.</w:t>
+      </w:r>
+    </w:p>
+    <w:p>
+      <w:pPr>
+        <w:autoSpaceDE w:val="0"/>
+        <w:autoSpaceDN w:val="0"/>
+        <w:adjustRightInd w:val="0"/>
+        <w:spacing w:after="0" w:line="240" w:lineRule="auto"/>
+        <w:rPr>
+          <w:rFonts w:ascii="GillSansMT" w:hAnsi="GillSansMT" w:cs="GillSansMT"/>
+          <w:color w:val="000000"/>
+          <w:sz w:val="20"/>
+          <w:szCs w:val="20"/>
+        </w:rPr>
+      </w:pPr>
+      <w:r>
+        <w:rPr>
+          <w:rFonts w:ascii="Wingdings-Regular" w:hAnsi="Wingdings-Regular" w:cs="Wingdings-Regular"/>
+          <w:color w:val="000000"/>
+          <w:sz w:val="20"/>
+          <w:szCs w:val="20"/>
+        </w:rPr>
+        <w:t xml:space="preserve">§ </w:t>
+      </w:r>
+      <w:r>
+        <w:rPr>
+          <w:rFonts w:ascii="GillSansMT" w:hAnsi="GillSansMT" w:cs="GillSansMT"/>
+          <w:color w:val="000000"/>
+          <w:sz w:val="20"/>
+          <w:szCs w:val="20"/>
+        </w:rPr>
+        <w:t>The frequency of cancelation (number of cancelled invoices) and average amount of cancelation. Is</w:t>
+      </w:r>
+    </w:p>
+    <w:p>
+      <w:pPr>
+        <w:autoSpaceDE w:val="0"/>
+        <w:autoSpaceDN w:val="0"/>
+        <w:adjustRightInd w:val="0"/>
+        <w:spacing w:after="0" w:line="240" w:lineRule="auto"/>
+        <w:rPr>
+          <w:rFonts w:ascii="GillSansMT" w:hAnsi="GillSansMT" w:cs="GillSansMT"/>
+          <w:color w:val="000000"/>
+          <w:sz w:val="20"/>
+          <w:szCs w:val="20"/>
+        </w:rPr>
+      </w:pPr>
+      <w:r>
+        <w:rPr>
+          <w:rFonts w:ascii="GillSansMT" w:hAnsi="GillSansMT" w:cs="GillSansMT"/>
+          <w:color w:val="000000"/>
+          <w:sz w:val="20"/>
+          <w:szCs w:val="20"/>
+        </w:rPr>
+        <w:t xml:space="preserve">there any common product associated with </w:t>
+      </w:r>
+      <w:proofErr w:type="gramStart"/>
+      <w:r>
+        <w:rPr>
+          <w:rFonts w:ascii="GillSansMT" w:hAnsi="GillSansMT" w:cs="GillSansMT"/>
+          <w:color w:val="000000"/>
+          <w:sz w:val="20"/>
+          <w:szCs w:val="20"/>
+        </w:rPr>
+        <w:t>cancelations?</w:t>
+      </w:r>
+      <w:proofErr w:type="gramEnd"/>
+    </w:p>
+    <w:p>
+      <w:pPr>
+        <w:autoSpaceDE w:val="0"/>
+        <w:autoSpaceDN w:val="0"/>
+        <w:adjustRightInd w:val="0"/>
+        <w:spacing w:after="0" w:line="240" w:lineRule="auto"/>
+        <w:rPr>
+          <w:rFonts w:ascii="GillSansMT" w:hAnsi="GillSansMT" w:cs="GillSansMT"/>
+          <w:color w:val="000000"/>
+          <w:sz w:val="20"/>
+          <w:szCs w:val="20"/>
+        </w:rPr>
+      </w:pPr>
+      <w:r>
+        <w:rPr>
+          <w:rFonts w:ascii="GillSansMT" w:hAnsi="GillSansMT" w:cs="GillSansMT"/>
+          <w:color w:val="000000"/>
+          <w:sz w:val="20"/>
+          <w:szCs w:val="20"/>
+        </w:rPr>
+        <w:t>Note: Histograms, Time-series (day, month, quarter, year), maps / heat-maps visualizations and the use</w:t>
+      </w:r>
+    </w:p>
+    <w:p>
+      <w:pPr>
+        <w:autoSpaceDE w:val="0"/>
+        <w:autoSpaceDN w:val="0"/>
+        <w:adjustRightInd w:val="0"/>
+        <w:spacing w:after="0" w:line="240" w:lineRule="auto"/>
+        <w:rPr>
+          <w:rFonts w:ascii="GillSansMT" w:hAnsi="GillSansMT" w:cs="GillSansMT"/>
+          <w:color w:val="FF0000"/>
+          <w:sz w:val="20"/>
+          <w:szCs w:val="20"/>
+        </w:rPr>
+      </w:pPr>
+      <w:r>
+        <w:rPr>
+          <w:rFonts w:ascii="GillSansMT" w:hAnsi="GillSansMT" w:cs="GillSansMT"/>
+          <w:color w:val="000000"/>
+          <w:sz w:val="20"/>
+          <w:szCs w:val="20"/>
+        </w:rPr>
+        <w:t xml:space="preserve">dimensional filters are well appreciated technical features in analytical “books”. </w:t>
+      </w:r>
+      <w:r>
+        <w:rPr>
+          <w:rFonts w:ascii="GillSansMT" w:hAnsi="GillSansMT" w:cs="GillSansMT"/>
+          <w:color w:val="FF0000"/>
+          <w:sz w:val="20"/>
+          <w:szCs w:val="20"/>
+        </w:rPr>
+        <w:t>Tip: Data Analysis is</w:t>
+      </w:r>
+    </w:p>
+    <w:p>
+      <w:pPr>
+        <w:autoSpaceDE w:val="0"/>
+        <w:autoSpaceDN w:val="0"/>
+        <w:adjustRightInd w:val="0"/>
+        <w:spacing w:after="0" w:line="240" w:lineRule="auto"/>
+        <w:rPr>
+          <w:rFonts w:ascii="GillSansMT" w:hAnsi="GillSansMT" w:cs="GillSansMT"/>
+          <w:color w:val="FF0000"/>
+          <w:sz w:val="20"/>
+          <w:szCs w:val="20"/>
+        </w:rPr>
+      </w:pPr>
+      <w:r>
+        <w:rPr>
+          <w:rFonts w:ascii="GillSansMT" w:hAnsi="GillSansMT" w:cs="GillSansMT"/>
+          <w:color w:val="FF0000"/>
+          <w:sz w:val="20"/>
+          <w:szCs w:val="20"/>
+        </w:rPr>
+        <w:t>composed of a balanced set of reports and dashboards that creates a compelling Storytelling.</w:t>
+      </w:r>
+    </w:p>
+    <w:p>
+      <w:pPr>
+        <w:autoSpaceDE w:val="0"/>
+        <w:autoSpaceDN w:val="0"/>
+        <w:adjustRightInd w:val="0"/>
+        <w:spacing w:after="0" w:line="240" w:lineRule="auto"/>
+        <w:rPr>
+          <w:rFonts w:ascii="GillSansMT-Bold" w:hAnsi="GillSansMT-Bold" w:cs="GillSansMT-Bold"/>
+          <w:b/>
+          <w:bCs/>
+          <w:color w:val="000000"/>
+          <w:sz w:val="20"/>
+          <w:szCs w:val="20"/>
+        </w:rPr>
+      </w:pPr>
+    </w:p>
+    <w:p>
+      <w:pPr>
+        <w:pStyle w:val="Heading2"/>
+      </w:pPr>
+      <w:bookmarkStart w:id="3" w:name="_Toc40384644"/>
+      <w:r>
+        <w:t>Timeline</w:t>
+      </w:r>
+      <w:bookmarkEnd w:id="3"/>
+    </w:p>
+    <w:p>
+      <w:pPr>
+        <w:autoSpaceDE w:val="0"/>
+        <w:autoSpaceDN w:val="0"/>
+        <w:adjustRightInd w:val="0"/>
+        <w:spacing w:after="0" w:line="240" w:lineRule="auto"/>
+        <w:rPr>
+          <w:rFonts w:ascii="GillSansMT" w:hAnsi="GillSansMT" w:cs="GillSansMT"/>
+          <w:color w:val="000000"/>
+          <w:sz w:val="20"/>
+          <w:szCs w:val="20"/>
+        </w:rPr>
+      </w:pPr>
+      <w:r>
+        <w:rPr>
+          <w:rFonts w:ascii="Wingdings-Regular" w:hAnsi="Wingdings-Regular" w:cs="Wingdings-Regular"/>
+          <w:color w:val="000000"/>
+          <w:sz w:val="20"/>
+          <w:szCs w:val="20"/>
+        </w:rPr>
+        <w:t xml:space="preserve">§ </w:t>
+      </w:r>
+      <w:r>
+        <w:rPr>
+          <w:rFonts w:ascii="GillSansMT" w:hAnsi="GillSansMT" w:cs="GillSansMT"/>
+          <w:color w:val="000000"/>
+          <w:sz w:val="20"/>
+          <w:szCs w:val="20"/>
+        </w:rPr>
+        <w:t>May.05 (noon): Send Technical assessment to the candidates (</w:t>
+      </w:r>
+      <w:r>
+        <w:rPr>
+          <w:rFonts w:ascii="GillSansMT" w:hAnsi="GillSansMT" w:cs="GillSansMT"/>
+          <w:color w:val="FF0000"/>
+          <w:sz w:val="20"/>
+          <w:szCs w:val="20"/>
+        </w:rPr>
+        <w:t>this document</w:t>
+      </w:r>
+      <w:r>
+        <w:rPr>
+          <w:rFonts w:ascii="GillSansMT" w:hAnsi="GillSansMT" w:cs="GillSansMT"/>
+          <w:color w:val="000000"/>
+          <w:sz w:val="20"/>
+          <w:szCs w:val="20"/>
+        </w:rPr>
+        <w:t>)</w:t>
+      </w:r>
+    </w:p>
+    <w:p>
+      <w:pPr>
+        <w:autoSpaceDE w:val="0"/>
+        <w:autoSpaceDN w:val="0"/>
+        <w:adjustRightInd w:val="0"/>
+        <w:spacing w:after="0" w:line="240" w:lineRule="auto"/>
+        <w:rPr>
+          <w:rFonts w:ascii="GillSansMT" w:hAnsi="GillSansMT" w:cs="GillSansMT"/>
+          <w:color w:val="000000"/>
+          <w:sz w:val="20"/>
+          <w:szCs w:val="20"/>
+        </w:rPr>
+      </w:pPr>
+      <w:r>
+        <w:rPr>
+          <w:rFonts w:ascii="Wingdings-Regular" w:hAnsi="Wingdings-Regular" w:cs="Wingdings-Regular"/>
+          <w:color w:val="000000"/>
+          <w:sz w:val="20"/>
+          <w:szCs w:val="20"/>
+        </w:rPr>
+        <w:t xml:space="preserve">§ </w:t>
+      </w:r>
+      <w:r>
+        <w:rPr>
+          <w:rFonts w:ascii="GillSansMT" w:hAnsi="GillSansMT" w:cs="GillSansMT"/>
+          <w:color w:val="000000"/>
+          <w:sz w:val="20"/>
+          <w:szCs w:val="20"/>
+        </w:rPr>
+        <w:t xml:space="preserve">May.06 (noon): The candidate can send a suggested hour for a </w:t>
+      </w:r>
+      <w:proofErr w:type="gramStart"/>
+      <w:r>
+        <w:rPr>
+          <w:rFonts w:ascii="GillSansMT" w:hAnsi="GillSansMT" w:cs="GillSansMT"/>
+          <w:color w:val="000000"/>
+          <w:sz w:val="20"/>
+          <w:szCs w:val="20"/>
+        </w:rPr>
+        <w:t>call in</w:t>
+      </w:r>
+      <w:proofErr w:type="gramEnd"/>
+      <w:r>
+        <w:rPr>
+          <w:rFonts w:ascii="GillSansMT" w:hAnsi="GillSansMT" w:cs="GillSansMT"/>
+          <w:color w:val="000000"/>
+          <w:sz w:val="20"/>
+          <w:szCs w:val="20"/>
+        </w:rPr>
+        <w:t xml:space="preserve"> case of doubts or questions.</w:t>
+      </w:r>
+    </w:p>
+    <w:p>
+      <w:pPr>
+        <w:autoSpaceDE w:val="0"/>
+        <w:autoSpaceDN w:val="0"/>
+        <w:adjustRightInd w:val="0"/>
+        <w:spacing w:after="0" w:line="240" w:lineRule="auto"/>
+        <w:rPr>
+          <w:rFonts w:ascii="GillSansMT" w:hAnsi="GillSansMT" w:cs="GillSansMT"/>
+          <w:color w:val="000000"/>
+          <w:sz w:val="20"/>
+          <w:szCs w:val="20"/>
+        </w:rPr>
+      </w:pPr>
+      <w:r>
+        <w:rPr>
+          <w:rFonts w:ascii="Wingdings-Regular" w:hAnsi="Wingdings-Regular" w:cs="Wingdings-Regular"/>
+          <w:color w:val="000000"/>
+          <w:sz w:val="20"/>
+          <w:szCs w:val="20"/>
+        </w:rPr>
+        <w:t xml:space="preserve">§ </w:t>
+      </w:r>
+      <w:r>
+        <w:rPr>
+          <w:rFonts w:ascii="GillSansMT" w:hAnsi="GillSansMT" w:cs="GillSansMT"/>
+          <w:color w:val="000000"/>
+          <w:sz w:val="20"/>
+          <w:szCs w:val="20"/>
+        </w:rPr>
+        <w:t>May.07 (afternoon): Call Marcos-Candidate (dismiss potential technical doubts).</w:t>
+      </w:r>
+    </w:p>
+    <w:p>
+      <w:pPr>
+        <w:autoSpaceDE w:val="0"/>
+        <w:autoSpaceDN w:val="0"/>
+        <w:adjustRightInd w:val="0"/>
+        <w:spacing w:after="0" w:line="240" w:lineRule="auto"/>
+        <w:rPr>
+          <w:rFonts w:ascii="GillSansMT" w:hAnsi="GillSansMT" w:cs="GillSansMT"/>
+          <w:color w:val="000000"/>
+          <w:sz w:val="20"/>
+          <w:szCs w:val="20"/>
+        </w:rPr>
+      </w:pPr>
+      <w:r>
+        <w:rPr>
+          <w:rFonts w:ascii="Wingdings-Regular" w:hAnsi="Wingdings-Regular" w:cs="Wingdings-Regular"/>
+          <w:color w:val="000000"/>
+          <w:sz w:val="20"/>
+          <w:szCs w:val="20"/>
+        </w:rPr>
+        <w:t xml:space="preserve">§ </w:t>
+      </w:r>
+      <w:r>
+        <w:rPr>
+          <w:rFonts w:ascii="GillSansMT" w:hAnsi="GillSansMT" w:cs="GillSansMT"/>
+          <w:color w:val="000000"/>
+          <w:sz w:val="20"/>
+          <w:szCs w:val="20"/>
+        </w:rPr>
+        <w:t>May.14: Due Date to deliver the solution (send the hyperlink)</w:t>
+      </w:r>
+    </w:p>
+    <w:p>
+      <w:pPr>
+        <w:autoSpaceDE w:val="0"/>
+        <w:autoSpaceDN w:val="0"/>
+        <w:adjustRightInd w:val="0"/>
+        <w:spacing w:after="0" w:line="240" w:lineRule="auto"/>
+        <w:rPr>
+          <w:rFonts w:ascii="GillSansMT" w:hAnsi="GillSansMT" w:cs="GillSansMT"/>
+          <w:color w:val="000000"/>
+          <w:sz w:val="20"/>
+          <w:szCs w:val="20"/>
+        </w:rPr>
+      </w:pPr>
+      <w:r>
+        <w:rPr>
+          <w:rFonts w:ascii="Wingdings-Regular" w:hAnsi="Wingdings-Regular" w:cs="Wingdings-Regular"/>
+          <w:color w:val="000000"/>
+          <w:sz w:val="20"/>
+          <w:szCs w:val="20"/>
+        </w:rPr>
+        <w:t xml:space="preserve">§ </w:t>
+      </w:r>
+      <w:r>
+        <w:rPr>
+          <w:rFonts w:ascii="GillSansMT" w:hAnsi="GillSansMT" w:cs="GillSansMT"/>
+          <w:color w:val="000000"/>
+          <w:sz w:val="20"/>
+          <w:szCs w:val="20"/>
+        </w:rPr>
+        <w:t>May.15: Solution Presentation (1 hour). To be scheduled.</w:t>
+      </w:r>
+    </w:p>
+    <w:p>
+      <w:pPr>
+        <w:autoSpaceDE w:val="0"/>
+        <w:autoSpaceDN w:val="0"/>
+        <w:adjustRightInd w:val="0"/>
+        <w:spacing w:after="0" w:line="240" w:lineRule="auto"/>
+        <w:rPr>
+          <w:rFonts w:ascii="GillSansMT" w:hAnsi="GillSansMT" w:cs="GillSansMT"/>
+          <w:color w:val="000000"/>
+          <w:sz w:val="20"/>
+          <w:szCs w:val="20"/>
+        </w:rPr>
+      </w:pPr>
+      <w:r>
+        <w:rPr>
+          <w:rFonts w:ascii="Wingdings-Regular" w:hAnsi="Wingdings-Regular" w:cs="Wingdings-Regular"/>
+          <w:color w:val="000000"/>
+          <w:sz w:val="20"/>
+          <w:szCs w:val="20"/>
+        </w:rPr>
+        <w:t xml:space="preserve">§ </w:t>
+      </w:r>
+      <w:r>
+        <w:rPr>
+          <w:rFonts w:ascii="GillSansMT" w:hAnsi="GillSansMT" w:cs="GillSansMT"/>
+          <w:color w:val="000000"/>
+          <w:sz w:val="20"/>
+          <w:szCs w:val="20"/>
+        </w:rPr>
+        <w:t>May.18: Candidates will have their solutions ranked, and results send to hiring manager.</w:t>
+      </w:r>
+    </w:p>
+    <w:p>
+      <w:pPr>
+        <w:autoSpaceDE w:val="0"/>
+        <w:autoSpaceDN w:val="0"/>
+        <w:adjustRightInd w:val="0"/>
+        <w:spacing w:after="0" w:line="240" w:lineRule="auto"/>
+        <w:rPr>
+          <w:rFonts w:ascii="GillSansMT" w:hAnsi="GillSansMT" w:cs="GillSansMT"/>
+          <w:color w:val="000000"/>
+          <w:sz w:val="20"/>
+          <w:szCs w:val="20"/>
+        </w:rPr>
+      </w:pPr>
+      <w:r>
+        <w:rPr>
+          <w:rFonts w:ascii="Wingdings-Regular" w:hAnsi="Wingdings-Regular" w:cs="Wingdings-Regular"/>
+          <w:color w:val="000000"/>
+          <w:sz w:val="20"/>
+          <w:szCs w:val="20"/>
+        </w:rPr>
+        <w:t xml:space="preserve">§ </w:t>
+      </w:r>
+      <w:proofErr w:type="gramStart"/>
+      <w:r>
+        <w:rPr>
+          <w:rFonts w:ascii="GillSansMT" w:hAnsi="GillSansMT" w:cs="GillSansMT"/>
+          <w:color w:val="000000"/>
+          <w:sz w:val="20"/>
+          <w:szCs w:val="20"/>
+        </w:rPr>
+        <w:t>Final Result</w:t>
+      </w:r>
+      <w:proofErr w:type="gramEnd"/>
+      <w:r>
+        <w:rPr>
+          <w:rFonts w:ascii="GillSansMT" w:hAnsi="GillSansMT" w:cs="GillSansMT"/>
+          <w:color w:val="000000"/>
+          <w:sz w:val="20"/>
+          <w:szCs w:val="20"/>
+        </w:rPr>
+        <w:t xml:space="preserve"> (Expected Date): Until the end of May the selected candidate will be notified.</w:t>
+      </w:r>
+    </w:p>
+    <w:p>
+      <w:pPr>
+        <w:pStyle w:val="Heading2"/>
+      </w:pPr>
+      <w:bookmarkStart w:id="4" w:name="_Toc40384645"/>
+      <w:r>
+        <w:t>Information</w:t>
+      </w:r>
+      <w:bookmarkEnd w:id="4"/>
+    </w:p>
+    <w:p>
+      <w:pPr>
+        <w:autoSpaceDE w:val="0"/>
+        <w:autoSpaceDN w:val="0"/>
+        <w:adjustRightInd w:val="0"/>
+        <w:spacing w:after="0" w:line="240" w:lineRule="auto"/>
+        <w:rPr>
+          <w:rFonts w:ascii="GillSansMT" w:hAnsi="GillSansMT" w:cs="GillSansMT"/>
+          <w:color w:val="000000"/>
+          <w:sz w:val="20"/>
+          <w:szCs w:val="20"/>
+        </w:rPr>
+      </w:pPr>
+      <w:r>
+        <w:rPr>
+          <w:rFonts w:ascii="Wingdings-Regular" w:hAnsi="Wingdings-Regular" w:cs="Wingdings-Regular"/>
+          <w:color w:val="000000"/>
+          <w:sz w:val="20"/>
+          <w:szCs w:val="20"/>
+        </w:rPr>
+        <w:t xml:space="preserve">§ </w:t>
+      </w:r>
+      <w:r>
+        <w:rPr>
+          <w:rFonts w:ascii="GillSansMT" w:hAnsi="GillSansMT" w:cs="GillSansMT"/>
+          <w:color w:val="000000"/>
+          <w:sz w:val="20"/>
+          <w:szCs w:val="20"/>
+        </w:rPr>
+        <w:t>Each candidate will have 1-hour call-conference to present a detailed solution (May.15).</w:t>
+      </w:r>
+    </w:p>
+    <w:p>
+      <w:pPr>
+        <w:autoSpaceDE w:val="0"/>
+        <w:autoSpaceDN w:val="0"/>
+        <w:adjustRightInd w:val="0"/>
+        <w:spacing w:after="0" w:line="240" w:lineRule="auto"/>
+        <w:rPr>
+          <w:rFonts w:ascii="GillSansMT" w:hAnsi="GillSansMT" w:cs="GillSansMT"/>
+          <w:color w:val="000000"/>
+          <w:sz w:val="20"/>
+          <w:szCs w:val="20"/>
+        </w:rPr>
+      </w:pPr>
+      <w:r>
+        <w:rPr>
+          <w:rFonts w:ascii="Wingdings-Regular" w:hAnsi="Wingdings-Regular" w:cs="Wingdings-Regular"/>
+          <w:color w:val="000000"/>
+          <w:sz w:val="20"/>
+          <w:szCs w:val="20"/>
+        </w:rPr>
+        <w:t xml:space="preserve">§ </w:t>
+      </w:r>
+      <w:r>
+        <w:rPr>
+          <w:rFonts w:ascii="GillSansMT" w:hAnsi="GillSansMT" w:cs="GillSansMT"/>
+          <w:color w:val="000000"/>
+          <w:sz w:val="20"/>
+          <w:szCs w:val="20"/>
+        </w:rPr>
+        <w:t>Each candidate should send a hyperlink where all deliverables can be accessed by WVC (May.14).</w:t>
+      </w:r>
+    </w:p>
+    <w:p>
+      <w:pPr>
+        <w:autoSpaceDE w:val="0"/>
+        <w:autoSpaceDN w:val="0"/>
+        <w:adjustRightInd w:val="0"/>
+        <w:spacing w:after="0" w:line="240" w:lineRule="auto"/>
+        <w:rPr>
+          <w:rFonts w:ascii="GillSansMT" w:hAnsi="GillSansMT" w:cs="GillSansMT"/>
+          <w:color w:val="000000"/>
+          <w:sz w:val="20"/>
+          <w:szCs w:val="20"/>
+        </w:rPr>
+      </w:pPr>
+      <w:r>
+        <w:rPr>
+          <w:rFonts w:ascii="Wingdings-Regular" w:hAnsi="Wingdings-Regular" w:cs="Wingdings-Regular"/>
+          <w:color w:val="000000"/>
+          <w:sz w:val="20"/>
+          <w:szCs w:val="20"/>
+        </w:rPr>
+        <w:t xml:space="preserve">§ </w:t>
+      </w:r>
+      <w:r>
+        <w:rPr>
+          <w:rFonts w:ascii="GillSansMT" w:hAnsi="GillSansMT" w:cs="GillSansMT"/>
+          <w:color w:val="000000"/>
+          <w:sz w:val="20"/>
+          <w:szCs w:val="20"/>
+        </w:rPr>
+        <w:t xml:space="preserve">Deliverables: Database Scripts, Reports/Dashboards (pdfs) and a </w:t>
+      </w:r>
+      <w:r>
+        <w:rPr>
+          <w:rFonts w:ascii="GillSansMT" w:hAnsi="GillSansMT" w:cs="GillSansMT"/>
+          <w:color w:val="FF0000"/>
+          <w:sz w:val="20"/>
+          <w:szCs w:val="20"/>
+        </w:rPr>
+        <w:t xml:space="preserve">readme file </w:t>
+      </w:r>
+      <w:r>
+        <w:rPr>
+          <w:rFonts w:ascii="GillSansMT" w:hAnsi="GillSansMT" w:cs="GillSansMT"/>
+          <w:color w:val="000000"/>
+          <w:sz w:val="20"/>
+          <w:szCs w:val="20"/>
+        </w:rPr>
+        <w:t>with instructions or</w:t>
+      </w:r>
+    </w:p>
+    <w:p>
+      <w:r>
+        <w:rPr>
+          <w:rFonts w:ascii="GillSansMT" w:hAnsi="GillSansMT" w:cs="GillSansMT"/>
+          <w:color w:val="000000"/>
+          <w:sz w:val="20"/>
+          <w:szCs w:val="20"/>
+        </w:rPr>
+        <w:t>orientation to the WVC-evaluator to support the solution understanding and evaluation.</w:t>
+      </w:r>
+    </w:p>
+    <w:p>
+      <w:pPr>
+        <w:pStyle w:val="Title"/>
+      </w:pPr>
+      <w:r>
+        <w:t>Toolsets Used</w:t>
+      </w:r>
+    </w:p>
+    <w:p/>
+    <w:p>
+      <w:pPr>
+        <w:pStyle w:val="Heading1"/>
+      </w:pPr>
+      <w:r>
+        <w:t>Database</w:t>
+      </w:r>
+    </w:p>
+    <w:p>
+      <w:pPr>
+        <w:pStyle w:val="Heading1"/>
+      </w:pPr>
+      <w:r>
+        <w:t>ETL</w:t>
+      </w:r>
+    </w:p>
+    <w:p>
+      <w:pPr>
+        <w:pStyle w:val="Heading1"/>
+      </w:pPr>
+      <w:r>
+        <w:t>Reporting and Analysis</w:t>
+      </w:r>
+    </w:p>
+    <w:p/>
+    <w:p>
+      <w:pPr>
+        <w:pStyle w:val="Title"/>
+      </w:pPr>
+    </w:p>
+    <w:p>
+      <w:pPr>
+        <w:pStyle w:val="Title"/>
+      </w:pPr>
+    </w:p>
+    <w:p>
+      <w:pPr>
+        <w:pStyle w:val="Title"/>
+      </w:pPr>
+      <w:r>
+        <w:lastRenderedPageBreak/>
+        <w:t>Database Structure</w:t>
+      </w:r>
+    </w:p>
+    <w:p/>
+    <w:p>
+      <w:pPr>
+        <w:pStyle w:val="Heading1"/>
+      </w:pPr>
+      <w:r>
+        <w:t>Source Data</w:t>
+      </w:r>
+    </w:p>
+    <w:p>
+      <w:pPr>
+        <w:pStyle w:val="Heading1"/>
+      </w:pPr>
+      <w:r>
+        <w:t>Data Analysis and Profiling</w:t>
+      </w:r>
+    </w:p>
+    <w:p>
+      <w:pPr>
+        <w:pStyle w:val="Heading1"/>
+      </w:pPr>
+      <w:r>
+        <w:t xml:space="preserve">Data </w:t>
+      </w:r>
+      <w:r>
+        <w:t>Model Diagram</w:t>
+      </w:r>
+    </w:p>
+    <w:p>
+      <w:pPr>
+        <w:pStyle w:val="Heading1"/>
+      </w:pPr>
+      <w:r>
+        <w:t>SQL Scripts</w:t>
+      </w:r>
+    </w:p>
+    <w:p/>
+    <w:p>
+      <w:pPr>
+        <w:pStyle w:val="Title"/>
+      </w:pPr>
+      <w:r>
+        <w:t>ETL Processes</w:t>
+      </w:r>
+    </w:p>
+    <w:p/>
+    <w:p>
+      <w:pPr>
+        <w:pStyle w:val="Heading1"/>
+      </w:pPr>
+      <w:r>
+        <w:t>Components</w:t>
+      </w:r>
+    </w:p>
+    <w:p>
+      <w:pPr>
+        <w:pStyle w:val="Heading1"/>
+      </w:pPr>
+      <w:r>
+        <w:t>Transformations</w:t>
+      </w:r>
+    </w:p>
+    <w:p>
+      <w:pPr>
+        <w:pStyle w:val="Heading1"/>
+      </w:pPr>
+      <w:r>
+        <w:t>Jobs</w:t>
+      </w:r>
+    </w:p>
+    <w:p/>
+    <w:p/>
+    <w:p>
+      <w:pPr>
+        <w:pStyle w:val="Title"/>
+      </w:pPr>
+      <w:r>
+        <w:t>Reports and Dashboard</w:t>
+      </w:r>
+    </w:p>
+    <w:p>
+      <w:pPr>
+        <w:pStyle w:val="Heading1"/>
+        <w:rPr>
+          <w:rFonts w:eastAsia="Times New Roman"/>
+        </w:rPr>
+      </w:pPr>
+      <w:r>
+        <w:rPr>
+          <w:rFonts w:eastAsia="Times New Roman"/>
+        </w:rPr>
+        <w:t>Reports List</w:t>
+      </w:r>
+    </w:p>
+    <w:p>
+      <w:pPr>
+        <w:keepNext/>
+        <w:keepLines/>
+        <w:spacing w:before="120" w:after="80" w:line="240" w:lineRule="auto"/>
+        <w:outlineLvl w:val="3"/>
+        <w:rPr>
+          <w:rFonts w:ascii="Times New Roman" w:eastAsia="Times New Roman" w:hAnsi="Times New Roman" w:cs="Times New Roman"/>
+          <w:bCs/>
+          <w:iCs/>
+          <w:kern w:val="28"/>
+          <w:sz w:val="24"/>
+          <w:szCs w:val="20"/>
+        </w:rPr>
+      </w:pPr>
+    </w:p>
+    <w:p>
+      <w:pPr>
+        <w:pStyle w:val="Heading1"/>
+        <w:rPr>
+          <w:rFonts w:eastAsia="Times New Roman"/>
+        </w:rPr>
+      </w:pPr>
+      <w:r>
+        <w:rPr>
+          <w:rFonts w:eastAsia="Times New Roman"/>
+        </w:rPr>
+        <w:t>Dashboard</w:t>
+      </w:r>
+    </w:p>
+    <w:p>
+      <w:pPr>
+        <w:keepNext/>
+        <w:keepLines/>
+        <w:spacing w:before="120" w:after="80" w:line="240" w:lineRule="auto"/>
+        <w:outlineLvl w:val="3"/>
+        <w:rPr>
+          <w:rFonts w:ascii="Times New Roman" w:eastAsia="Times New Roman" w:hAnsi="Times New Roman" w:cs="Times New Roman"/>
+          <w:bCs/>
+          <w:iCs/>
+          <w:kern w:val="28"/>
+          <w:sz w:val="24"/>
+          <w:szCs w:val="20"/>
+        </w:rPr>
+      </w:pPr>
+    </w:p>
+    <w:p>
+      <w:pPr>
+        <w:keepNext/>
+        <w:keepLines/>
+        <w:spacing w:before="120" w:after="80" w:line="240" w:lineRule="auto"/>
+        <w:outlineLvl w:val="3"/>
+        <w:rPr>
+          <w:rFonts w:ascii="Times New Roman" w:eastAsia="Times New Roman" w:hAnsi="Times New Roman" w:cs="Times New Roman"/>
+          <w:b/>
+          <w:i/>
+          <w:kern w:val="28"/>
+          <w:sz w:val="24"/>
+          <w:szCs w:val="20"/>
+        </w:rPr>
+      </w:pPr>
+    </w:p>
     <w:p>
       <w:pPr>
         <w:keepNext/>
@@ -1491,6 +4383,135 @@
       <w:proofErr w:type="spellEnd"/>
       <w:r>
         <w:t xml:space="preserve"> invalid records</w:t>
+      </w:r>
+    </w:p>
+    <w:p/>
+    <w:p/>
+    <w:p>
+      <w:proofErr w:type="spellStart"/>
+      <w:r>
+        <w:t>Stockcode</w:t>
+      </w:r>
+      <w:proofErr w:type="spellEnd"/>
+      <w:r>
+        <w:t xml:space="preserve"> Duplicate Descriptions</w:t>
+      </w:r>
+    </w:p>
+    <w:p/>
+    <w:p>
+      <w:r>
+        <w:t xml:space="preserve">Used the following query to identify </w:t>
+      </w:r>
+      <w:r>
+        <w:t xml:space="preserve">duplicate </w:t>
+      </w:r>
+      <w:proofErr w:type="spellStart"/>
+      <w:r>
+        <w:t>stockcode</w:t>
+      </w:r>
+      <w:proofErr w:type="spellEnd"/>
+      <w:r>
+        <w:t xml:space="preserve"> descriptions</w:t>
+      </w:r>
+    </w:p>
+    <w:p/>
+    <w:p>
+      <w:r>
+        <w:t xml:space="preserve">SELECT </w:t>
+      </w:r>
+      <w:proofErr w:type="spellStart"/>
+      <w:r>
+        <w:t>stockcode</w:t>
+      </w:r>
+      <w:proofErr w:type="spellEnd"/>
+      <w:r>
+        <w:t xml:space="preserve">, </w:t>
+      </w:r>
+      <w:proofErr w:type="gramStart"/>
+      <w:r>
+        <w:t>COUNT(</w:t>
+      </w:r>
+      <w:proofErr w:type="gramEnd"/>
+      <w:r>
+        <w:t xml:space="preserve">description) </w:t>
+      </w:r>
+    </w:p>
+    <w:p>
+      <w:r>
+        <w:t xml:space="preserve">FROM </w:t>
+      </w:r>
+      <w:proofErr w:type="spellStart"/>
+      <w:proofErr w:type="gramStart"/>
+      <w:r>
+        <w:t>ods.d</w:t>
+      </w:r>
+      <w:proofErr w:type="gramEnd"/>
+      <w:r>
+        <w:t>_product</w:t>
+      </w:r>
+      <w:proofErr w:type="spellEnd"/>
+    </w:p>
+    <w:p>
+      <w:r>
+        <w:t xml:space="preserve">GROUP BY </w:t>
+      </w:r>
+      <w:proofErr w:type="spellStart"/>
+      <w:r>
+        <w:t>stockcode</w:t>
+      </w:r>
+      <w:proofErr w:type="spellEnd"/>
+    </w:p>
+    <w:p>
+      <w:r>
+        <w:t xml:space="preserve">HAVING </w:t>
+      </w:r>
+      <w:proofErr w:type="gramStart"/>
+      <w:r>
+        <w:t>COUNT(</w:t>
+      </w:r>
+      <w:proofErr w:type="spellStart"/>
+      <w:proofErr w:type="gramEnd"/>
+      <w:r>
+        <w:t>stockcode</w:t>
+      </w:r>
+      <w:proofErr w:type="spellEnd"/>
+      <w:r>
+        <w:t>) &gt; 1</w:t>
+      </w:r>
+    </w:p>
+    <w:p>
+      <w:r>
+        <w:t xml:space="preserve">order by </w:t>
+      </w:r>
+      <w:proofErr w:type="spellStart"/>
+      <w:r>
+        <w:t>stockcode</w:t>
+      </w:r>
+      <w:proofErr w:type="spellEnd"/>
+    </w:p>
+    <w:p/>
+    <w:p>
+      <w:r>
+        <w:t xml:space="preserve">Solution – added </w:t>
+      </w:r>
+      <w:r>
+        <w:t xml:space="preserve">Unique Rows step to sort on the </w:t>
+      </w:r>
+      <w:proofErr w:type="spellStart"/>
+      <w:r>
+        <w:t>stockcode</w:t>
+      </w:r>
+      <w:proofErr w:type="spellEnd"/>
+      <w:r>
+        <w:t xml:space="preserve"> and select the first record in the </w:t>
+      </w:r>
+      <w:proofErr w:type="spellStart"/>
+      <w:r>
+        <w:t>dupcate</w:t>
+      </w:r>
+      <w:proofErr w:type="spellEnd"/>
+      <w:r>
+        <w:t xml:space="preserve"> list</w:t>
       </w:r>
     </w:p>
     <w:p/>
@@ -2021,6 +5042,71 @@
     <w:name w:val="Normal"/>
     <w:qFormat/>
   </w:style>
+  <w:style w:type="paragraph" w:styleId="Heading1">
+    <w:name w:val="heading 1"/>
+    <w:basedOn w:val="Normal"/>
+    <w:next w:val="Normal"/>
+    <w:link w:val="Heading1Char"/>
+    <w:uiPriority w:val="9"/>
+    <w:qFormat/>
+    <w:rsid w:val="008B2FED"/>
+    <w:pPr>
+      <w:keepNext/>
+      <w:keepLines/>
+      <w:spacing w:before="240" w:after="0"/>
+      <w:outlineLvl w:val="0"/>
+    </w:pPr>
+    <w:rPr>
+      <w:rFonts w:asciiTheme="majorHAnsi" w:eastAsiaTheme="majorEastAsia" w:hAnsiTheme="majorHAnsi" w:cstheme="majorBidi"/>
+      <w:color w:val="2F5496" w:themeColor="accent1" w:themeShade="BF"/>
+      <w:sz w:val="32"/>
+      <w:szCs w:val="32"/>
+    </w:rPr>
+  </w:style>
+  <w:style w:type="paragraph" w:styleId="Heading2">
+    <w:name w:val="heading 2"/>
+    <w:basedOn w:val="Normal"/>
+    <w:next w:val="Normal"/>
+    <w:link w:val="Heading2Char"/>
+    <w:uiPriority w:val="9"/>
+    <w:unhideWhenUsed/>
+    <w:qFormat/>
+    <w:rsid w:val="00A671F2"/>
+    <w:pPr>
+      <w:keepNext/>
+      <w:keepLines/>
+      <w:spacing w:before="40" w:after="0"/>
+      <w:outlineLvl w:val="1"/>
+    </w:pPr>
+    <w:rPr>
+      <w:rFonts w:asciiTheme="majorHAnsi" w:eastAsiaTheme="majorEastAsia" w:hAnsiTheme="majorHAnsi" w:cstheme="majorBidi"/>
+      <w:color w:val="2F5496" w:themeColor="accent1" w:themeShade="BF"/>
+      <w:sz w:val="26"/>
+      <w:szCs w:val="26"/>
+    </w:rPr>
+  </w:style>
+  <w:style w:type="paragraph" w:styleId="Heading3">
+    <w:name w:val="heading 3"/>
+    <w:basedOn w:val="Normal"/>
+    <w:next w:val="Normal"/>
+    <w:link w:val="Heading3Char"/>
+    <w:uiPriority w:val="9"/>
+    <w:unhideWhenUsed/>
+    <w:qFormat/>
+    <w:rsid w:val="00A671F2"/>
+    <w:pPr>
+      <w:keepNext/>
+      <w:keepLines/>
+      <w:spacing w:before="40" w:after="0"/>
+      <w:outlineLvl w:val="2"/>
+    </w:pPr>
+    <w:rPr>
+      <w:rFonts w:asciiTheme="majorHAnsi" w:eastAsiaTheme="majorEastAsia" w:hAnsiTheme="majorHAnsi" w:cstheme="majorBidi"/>
+      <w:color w:val="1F3763" w:themeColor="accent1" w:themeShade="7F"/>
+      <w:sz w:val="24"/>
+      <w:szCs w:val="24"/>
+    </w:rPr>
+  </w:style>
   <w:style w:type="character" w:default="1" w:styleId="DefaultParagraphFont">
     <w:name w:val="Default Paragraph Font"/>
     <w:uiPriority w:val="1"/>
@@ -2058,6 +5144,140 @@
       <w:ind w:left="720"/>
       <w:contextualSpacing/>
     </w:pPr>
+  </w:style>
+  <w:style w:type="character" w:customStyle="1" w:styleId="Heading1Char">
+    <w:name w:val="Heading 1 Char"/>
+    <w:basedOn w:val="DefaultParagraphFont"/>
+    <w:link w:val="Heading1"/>
+    <w:uiPriority w:val="9"/>
+    <w:rsid w:val="008B2FED"/>
+    <w:rPr>
+      <w:rFonts w:asciiTheme="majorHAnsi" w:eastAsiaTheme="majorEastAsia" w:hAnsiTheme="majorHAnsi" w:cstheme="majorBidi"/>
+      <w:color w:val="2F5496" w:themeColor="accent1" w:themeShade="BF"/>
+      <w:sz w:val="32"/>
+      <w:szCs w:val="32"/>
+    </w:rPr>
+  </w:style>
+  <w:style w:type="paragraph" w:styleId="TOCHeading">
+    <w:name w:val="TOC Heading"/>
+    <w:basedOn w:val="Heading1"/>
+    <w:next w:val="Normal"/>
+    <w:uiPriority w:val="39"/>
+    <w:unhideWhenUsed/>
+    <w:qFormat/>
+    <w:rsid w:val="008B2FED"/>
+    <w:pPr>
+      <w:outlineLvl w:val="9"/>
+    </w:pPr>
+  </w:style>
+  <w:style w:type="paragraph" w:styleId="Title">
+    <w:name w:val="Title"/>
+    <w:basedOn w:val="Normal"/>
+    <w:next w:val="Normal"/>
+    <w:link w:val="TitleChar"/>
+    <w:uiPriority w:val="10"/>
+    <w:qFormat/>
+    <w:rsid w:val="008B2FED"/>
+    <w:pPr>
+      <w:spacing w:after="0" w:line="240" w:lineRule="auto"/>
+      <w:contextualSpacing/>
+    </w:pPr>
+    <w:rPr>
+      <w:rFonts w:asciiTheme="majorHAnsi" w:eastAsiaTheme="majorEastAsia" w:hAnsiTheme="majorHAnsi" w:cstheme="majorBidi"/>
+      <w:spacing w:val="-10"/>
+      <w:kern w:val="28"/>
+      <w:sz w:val="56"/>
+      <w:szCs w:val="56"/>
+    </w:rPr>
+  </w:style>
+  <w:style w:type="character" w:customStyle="1" w:styleId="TitleChar">
+    <w:name w:val="Title Char"/>
+    <w:basedOn w:val="DefaultParagraphFont"/>
+    <w:link w:val="Title"/>
+    <w:uiPriority w:val="10"/>
+    <w:rsid w:val="008B2FED"/>
+    <w:rPr>
+      <w:rFonts w:asciiTheme="majorHAnsi" w:eastAsiaTheme="majorEastAsia" w:hAnsiTheme="majorHAnsi" w:cstheme="majorBidi"/>
+      <w:spacing w:val="-10"/>
+      <w:kern w:val="28"/>
+      <w:sz w:val="56"/>
+      <w:szCs w:val="56"/>
+    </w:rPr>
+  </w:style>
+  <w:style w:type="character" w:customStyle="1" w:styleId="Heading2Char">
+    <w:name w:val="Heading 2 Char"/>
+    <w:basedOn w:val="DefaultParagraphFont"/>
+    <w:link w:val="Heading2"/>
+    <w:uiPriority w:val="9"/>
+    <w:rsid w:val="00A671F2"/>
+    <w:rPr>
+      <w:rFonts w:asciiTheme="majorHAnsi" w:eastAsiaTheme="majorEastAsia" w:hAnsiTheme="majorHAnsi" w:cstheme="majorBidi"/>
+      <w:color w:val="2F5496" w:themeColor="accent1" w:themeShade="BF"/>
+      <w:sz w:val="26"/>
+      <w:szCs w:val="26"/>
+    </w:rPr>
+  </w:style>
+  <w:style w:type="character" w:customStyle="1" w:styleId="Heading3Char">
+    <w:name w:val="Heading 3 Char"/>
+    <w:basedOn w:val="DefaultParagraphFont"/>
+    <w:link w:val="Heading3"/>
+    <w:uiPriority w:val="9"/>
+    <w:rsid w:val="00A671F2"/>
+    <w:rPr>
+      <w:rFonts w:asciiTheme="majorHAnsi" w:eastAsiaTheme="majorEastAsia" w:hAnsiTheme="majorHAnsi" w:cstheme="majorBidi"/>
+      <w:color w:val="1F3763" w:themeColor="accent1" w:themeShade="7F"/>
+      <w:sz w:val="24"/>
+      <w:szCs w:val="24"/>
+    </w:rPr>
+  </w:style>
+  <w:style w:type="paragraph" w:styleId="TOC1">
+    <w:name w:val="toc 1"/>
+    <w:basedOn w:val="Normal"/>
+    <w:next w:val="Normal"/>
+    <w:autoRedefine/>
+    <w:uiPriority w:val="39"/>
+    <w:unhideWhenUsed/>
+    <w:rsid w:val="00293AAB"/>
+    <w:pPr>
+      <w:spacing w:after="100"/>
+    </w:pPr>
+  </w:style>
+  <w:style w:type="paragraph" w:styleId="TOC2">
+    <w:name w:val="toc 2"/>
+    <w:basedOn w:val="Normal"/>
+    <w:next w:val="Normal"/>
+    <w:autoRedefine/>
+    <w:uiPriority w:val="39"/>
+    <w:unhideWhenUsed/>
+    <w:rsid w:val="00293AAB"/>
+    <w:pPr>
+      <w:spacing w:after="100"/>
+      <w:ind w:left="220"/>
+    </w:pPr>
+  </w:style>
+  <w:style w:type="paragraph" w:styleId="TOC3">
+    <w:name w:val="toc 3"/>
+    <w:basedOn w:val="Normal"/>
+    <w:next w:val="Normal"/>
+    <w:autoRedefine/>
+    <w:uiPriority w:val="39"/>
+    <w:unhideWhenUsed/>
+    <w:rsid w:val="00293AAB"/>
+    <w:pPr>
+      <w:spacing w:after="100"/>
+      <w:ind w:left="440"/>
+    </w:pPr>
+  </w:style>
+  <w:style w:type="character" w:styleId="Hyperlink">
+    <w:name w:val="Hyperlink"/>
+    <w:basedOn w:val="DefaultParagraphFont"/>
+    <w:uiPriority w:val="99"/>
+    <w:unhideWhenUsed/>
+    <w:rsid w:val="00293AAB"/>
+    <w:rPr>
+      <w:color w:val="0563C1" w:themeColor="hyperlink"/>
+      <w:u w:val="single"/>
+    </w:rPr>
   </w:style>
 </w:styles>
 </file>
@@ -2595,6 +5815,10 @@
 </p:properties>
 </file>
 
+<file path=customXml/item4.xml><?xml version="1.0" encoding="utf-8"?>
+<b:Sources xmlns:b="http://schemas.openxmlformats.org/officeDocument/2006/bibliography" xmlns="http://schemas.openxmlformats.org/officeDocument/2006/bibliography" SelectedStyle="\APASixthEditionOfficeOnline.xsl" StyleName="APA" Version="6"/>
+</file>
+
 <file path=customXml/itemProps1.xml><?xml version="1.0" encoding="utf-8"?>
 <ds:datastoreItem xmlns:ds="http://schemas.openxmlformats.org/officeDocument/2006/customXml" ds:itemID="{5F3408F7-D622-4032-A3EE-0D98393F0B8C}">
   <ds:schemaRefs>
@@ -2629,4 +5853,12 @@
     <ds:schemaRef ds:uri="http://schemas.microsoft.com/office/infopath/2007/PartnerControls"/>
   </ds:schemaRefs>
 </ds:datastoreItem>
+</file>
+
+<file path=customXml/itemProps4.xml><?xml version="1.0" encoding="utf-8"?>
+<ds:datastoreItem xmlns:ds="http://schemas.openxmlformats.org/officeDocument/2006/customXml" ds:itemID="{2977B459-C522-42D2-8F45-34700471E6BE}">
+  <ds:schemaRefs>
+    <ds:schemaRef ds:uri="http://schemas.openxmlformats.org/officeDocument/2006/bibliography"/>
+  </ds:schemaRefs>
+</ds:datastoreItem>
 </file>
</xml_diff>

<commit_message>
Reports and final documentation
Some housekeeping tasks too.
</commit_message>
<xml_diff>
--- a/Documentation/WVC_Technical_Assessment.docx
+++ b/Documentation/WVC_Technical_Assessment.docx
@@ -2284,19 +2284,8 @@
           <w:sz w:val="20"/>
           <w:szCs w:val="20"/>
         </w:rPr>
-        <w:t xml:space="preserve">One of the biggest European company focused on e-commerce would like to better understand </w:t>
-      </w:r>
-      <w:proofErr w:type="gramStart"/>
-      <w:r>
-        <w:rPr>
-          <w:rFonts w:asciiTheme="majorHAnsi" w:hAnsiTheme="majorHAnsi" w:cstheme="majorHAnsi"/>
-          <w:color w:val="000000"/>
-          <w:sz w:val="20"/>
-          <w:szCs w:val="20"/>
-        </w:rPr>
-        <w:t>their</w:t>
-      </w:r>
-      <w:proofErr w:type="gramEnd"/>
+        <w:t>One of the biggest European company focused on e-commerce would like to better understand their</w:t>
+      </w:r>
     </w:p>
     <w:p>
       <w:pPr>
@@ -2459,27 +2448,7 @@
           <w:sz w:val="20"/>
           <w:szCs w:val="20"/>
         </w:rPr>
-        <w:t xml:space="preserve">1) The dataset should be loaded on a </w:t>
-      </w:r>
-      <w:proofErr w:type="gramStart"/>
-      <w:r>
-        <w:rPr>
-          <w:rFonts w:ascii="GillSansMT" w:hAnsi="GillSansMT" w:cs="GillSansMT"/>
-          <w:color w:val="000000"/>
-          <w:sz w:val="20"/>
-          <w:szCs w:val="20"/>
-        </w:rPr>
-        <w:t>RDBMS,</w:t>
-      </w:r>
-      <w:proofErr w:type="gramEnd"/>
-      <w:r>
-        <w:rPr>
-          <w:rFonts w:ascii="GillSansMT" w:hAnsi="GillSansMT" w:cs="GillSansMT"/>
-          <w:color w:val="000000"/>
-          <w:sz w:val="20"/>
-          <w:szCs w:val="20"/>
-        </w:rPr>
-        <w:t xml:space="preserve"> you can use free versions available like MySQL.</w:t>
+        <w:t>1) The dataset should be loaded on a RDBMS, you can use free versions available like MySQL.</w:t>
       </w:r>
     </w:p>
     <w:p>
@@ -2755,19 +2724,8 @@
           <w:sz w:val="20"/>
           <w:szCs w:val="20"/>
         </w:rPr>
-        <w:t xml:space="preserve">need to start ETLs one by one. It must be considered in this job the possibility to perform a full </w:t>
-      </w:r>
-      <w:proofErr w:type="spellStart"/>
-      <w:r>
-        <w:rPr>
-          <w:rFonts w:ascii="GillSansMT" w:hAnsi="GillSansMT" w:cs="GillSansMT"/>
-          <w:color w:val="000000"/>
-          <w:sz w:val="20"/>
-          <w:szCs w:val="20"/>
-        </w:rPr>
-        <w:t>dataload</w:t>
-      </w:r>
-      <w:proofErr w:type="spellEnd"/>
+        <w:t>need to start ETLs one by one. It must be considered in this job the possibility to perform a full dataload</w:t>
+      </w:r>
     </w:p>
     <w:p>
       <w:pPr>
@@ -3078,27 +3036,7 @@
           <w:sz w:val="20"/>
           <w:szCs w:val="20"/>
         </w:rPr>
-        <w:t xml:space="preserve">products or </w:t>
-      </w:r>
-      <w:proofErr w:type="gramStart"/>
-      <w:r>
-        <w:rPr>
-          <w:rFonts w:ascii="GillSansMT" w:hAnsi="GillSansMT" w:cs="GillSansMT"/>
-          <w:color w:val="000000"/>
-          <w:sz w:val="20"/>
-          <w:szCs w:val="20"/>
-        </w:rPr>
-        <w:t>they’re</w:t>
-      </w:r>
-      <w:proofErr w:type="gramEnd"/>
-      <w:r>
-        <w:rPr>
-          <w:rFonts w:ascii="GillSansMT" w:hAnsi="GillSansMT" w:cs="GillSansMT"/>
-          <w:color w:val="000000"/>
-          <w:sz w:val="20"/>
-          <w:szCs w:val="20"/>
-        </w:rPr>
-        <w:t xml:space="preserve"> buying larger quantities.</w:t>
+        <w:t>products or they’re buying larger quantities.</w:t>
       </w:r>
     </w:p>
     <w:p>
@@ -3185,19 +3123,8 @@
           <w:sz w:val="20"/>
           <w:szCs w:val="20"/>
         </w:rPr>
-        <w:t xml:space="preserve">there any common product associated with </w:t>
-      </w:r>
-      <w:proofErr w:type="gramStart"/>
-      <w:r>
-        <w:rPr>
-          <w:rFonts w:ascii="GillSansMT" w:hAnsi="GillSansMT" w:cs="GillSansMT"/>
-          <w:color w:val="000000"/>
-          <w:sz w:val="20"/>
-          <w:szCs w:val="20"/>
-        </w:rPr>
-        <w:t>cancelations?</w:t>
-      </w:r>
-      <w:proofErr w:type="gramEnd"/>
+        <w:t>there any common product associated with cancelations?</w:t>
+      </w:r>
     </w:p>
     <w:p>
       <w:pPr>
@@ -3382,27 +3309,7 @@
           <w:sz w:val="20"/>
           <w:szCs w:val="20"/>
         </w:rPr>
-        <w:t xml:space="preserve">May.06 (noon): The candidate can send a suggested hour for a </w:t>
-      </w:r>
-      <w:proofErr w:type="gramStart"/>
-      <w:r>
-        <w:rPr>
-          <w:rFonts w:ascii="GillSansMT" w:hAnsi="GillSansMT" w:cs="GillSansMT"/>
-          <w:color w:val="000000"/>
-          <w:sz w:val="20"/>
-          <w:szCs w:val="20"/>
-        </w:rPr>
-        <w:t>call in</w:t>
-      </w:r>
-      <w:proofErr w:type="gramEnd"/>
-      <w:r>
-        <w:rPr>
-          <w:rFonts w:ascii="GillSansMT" w:hAnsi="GillSansMT" w:cs="GillSansMT"/>
-          <w:color w:val="000000"/>
-          <w:sz w:val="20"/>
-          <w:szCs w:val="20"/>
-        </w:rPr>
-        <w:t xml:space="preserve"> case of doubts or questions.</w:t>
+        <w:t>May.06 (noon): The candidate can send a suggested hour for a call in case of doubts or questions.</w:t>
       </w:r>
     </w:p>
     <w:p>
@@ -3556,7 +3463,6 @@
         </w:rPr>
         <w:t xml:space="preserve">§ </w:t>
       </w:r>
-      <w:proofErr w:type="gramStart"/>
       <w:r>
         <w:rPr>
           <w:rFonts w:ascii="GillSansMT" w:hAnsi="GillSansMT" w:cs="GillSansMT"/>
@@ -3564,17 +3470,7 @@
           <w:sz w:val="20"/>
           <w:szCs w:val="20"/>
         </w:rPr>
-        <w:t>Final Result</w:t>
-      </w:r>
-      <w:proofErr w:type="gramEnd"/>
-      <w:r>
-        <w:rPr>
-          <w:rFonts w:ascii="GillSansMT" w:hAnsi="GillSansMT" w:cs="GillSansMT"/>
-          <w:color w:val="000000"/>
-          <w:sz w:val="20"/>
-          <w:szCs w:val="20"/>
-        </w:rPr>
-        <w:t xml:space="preserve"> (Expected Date): Until the end of May the selected candidate will be notified.</w:t>
+        <w:t>Final Result (Expected Date): Until the end of May the selected candidate will be notified.</w:t>
       </w:r>
     </w:p>
     <w:p>
@@ -4070,23 +3966,7 @@
                 <w:rFonts w:ascii="Calibri" w:eastAsia="Times New Roman" w:hAnsi="Calibri" w:cs="Calibri"/>
                 <w:color w:val="000000"/>
               </w:rPr>
-              <w:t xml:space="preserve">Microsoft Power BI </w:t>
-            </w:r>
-            <w:proofErr w:type="spellStart"/>
-            <w:r>
-              <w:rPr>
-                <w:rFonts w:ascii="Calibri" w:eastAsia="Times New Roman" w:hAnsi="Calibri" w:cs="Calibri"/>
-                <w:color w:val="000000"/>
-              </w:rPr>
-              <w:t>Descktop</w:t>
-            </w:r>
-            <w:proofErr w:type="spellEnd"/>
-            <w:r>
-              <w:rPr>
-                <w:rFonts w:ascii="Calibri" w:eastAsia="Times New Roman" w:hAnsi="Calibri" w:cs="Calibri"/>
-                <w:color w:val="000000"/>
-              </w:rPr>
-              <w:t xml:space="preserve"> V2.79</w:t>
+              <w:t>Microsoft Power BI Descktop V2.79</w:t>
             </w:r>
           </w:p>
         </w:tc>
@@ -4148,21 +4028,12 @@
                 <w:color w:val="000000"/>
               </w:rPr>
             </w:pPr>
-            <w:proofErr w:type="spellStart"/>
             <w:r>
               <w:rPr>
                 <w:rFonts w:ascii="Calibri" w:eastAsia="Times New Roman" w:hAnsi="Calibri" w:cs="Calibri"/>
                 <w:color w:val="000000"/>
               </w:rPr>
-              <w:t>Github</w:t>
-            </w:r>
-            <w:proofErr w:type="spellEnd"/>
-            <w:r>
-              <w:rPr>
-                <w:rFonts w:ascii="Calibri" w:eastAsia="Times New Roman" w:hAnsi="Calibri" w:cs="Calibri"/>
-                <w:color w:val="000000"/>
-              </w:rPr>
-              <w:t xml:space="preserve"> - (Repo: WVC)</w:t>
+              <w:t>Github - (Repo: WVC)</w:t>
             </w:r>
           </w:p>
         </w:tc>
@@ -4259,7 +4130,6 @@
           <w:szCs w:val="20"/>
         </w:rPr>
       </w:pPr>
-      <w:proofErr w:type="spellStart"/>
       <w:r>
         <w:rPr>
           <w:rFonts w:ascii="GillSansMT-Bold" w:hAnsi="GillSansMT-Bold" w:cs="GillSansMT-Bold"/>
@@ -4271,7 +4141,6 @@
         </w:rPr>
         <w:t>InvoiceNo</w:t>
       </w:r>
-      <w:proofErr w:type="spellEnd"/>
     </w:p>
     <w:p>
       <w:pPr>
@@ -4334,7 +4203,6 @@
           <w:szCs w:val="20"/>
         </w:rPr>
       </w:pPr>
-      <w:proofErr w:type="spellStart"/>
       <w:r>
         <w:rPr>
           <w:rFonts w:ascii="GillSansMT-Bold" w:hAnsi="GillSansMT-Bold" w:cs="GillSansMT-Bold"/>
@@ -4346,7 +4214,6 @@
         </w:rPr>
         <w:t>StockCode</w:t>
       </w:r>
-      <w:proofErr w:type="spellEnd"/>
     </w:p>
     <w:p>
       <w:pPr>
@@ -4486,7 +4353,6 @@
           <w:szCs w:val="20"/>
         </w:rPr>
       </w:pPr>
-      <w:proofErr w:type="spellStart"/>
       <w:r>
         <w:rPr>
           <w:rFonts w:ascii="GillSansMT-Bold" w:hAnsi="GillSansMT-Bold" w:cs="GillSansMT-Bold"/>
@@ -4498,7 +4364,6 @@
         </w:rPr>
         <w:t>InvoiceDate</w:t>
       </w:r>
-      <w:proofErr w:type="spellEnd"/>
     </w:p>
     <w:p>
       <w:pPr>
@@ -4538,7 +4403,6 @@
           <w:szCs w:val="20"/>
         </w:rPr>
       </w:pPr>
-      <w:proofErr w:type="spellStart"/>
       <w:r>
         <w:rPr>
           <w:rFonts w:ascii="GillSansMT-Bold" w:hAnsi="GillSansMT-Bold" w:cs="GillSansMT-Bold"/>
@@ -4550,7 +4414,6 @@
         </w:rPr>
         <w:t>UnitPrice</w:t>
       </w:r>
-      <w:proofErr w:type="spellEnd"/>
     </w:p>
     <w:p>
       <w:pPr>
@@ -4590,7 +4453,6 @@
           <w:szCs w:val="20"/>
         </w:rPr>
       </w:pPr>
-      <w:proofErr w:type="spellStart"/>
       <w:r>
         <w:rPr>
           <w:rFonts w:ascii="GillSansMT-Bold" w:hAnsi="GillSansMT-Bold" w:cs="GillSansMT-Bold"/>
@@ -4602,7 +4464,6 @@
         </w:rPr>
         <w:t>CustomerID</w:t>
       </w:r>
-      <w:proofErr w:type="spellEnd"/>
     </w:p>
     <w:p>
       <w:pPr>
@@ -4954,7 +4815,6 @@
                 <w:lang w:val="en-GB"/>
               </w:rPr>
             </w:pPr>
-            <w:proofErr w:type="spellStart"/>
             <w:r>
               <w:rPr>
                 <w:rFonts w:ascii="Arial" w:eastAsia="Times New Roman" w:hAnsi="Arial" w:cs="Times New Roman"/>
@@ -4965,7 +4825,6 @@
               </w:rPr>
               <w:t>Invoiceno</w:t>
             </w:r>
-            <w:proofErr w:type="spellEnd"/>
           </w:p>
         </w:tc>
         <w:tc>
@@ -5100,7 +4959,6 @@
                 <w:lang w:val="en-GB"/>
               </w:rPr>
             </w:pPr>
-            <w:proofErr w:type="spellStart"/>
             <w:r>
               <w:rPr>
                 <w:rFonts w:ascii="Arial" w:eastAsia="Times New Roman" w:hAnsi="Arial" w:cs="Times New Roman"/>
@@ -5111,7 +4969,6 @@
               </w:rPr>
               <w:t>invoicedate</w:t>
             </w:r>
-            <w:proofErr w:type="spellEnd"/>
           </w:p>
         </w:tc>
         <w:tc>
@@ -5246,7 +5103,6 @@
                 <w:lang w:val="en-GB"/>
               </w:rPr>
             </w:pPr>
-            <w:proofErr w:type="spellStart"/>
             <w:r>
               <w:rPr>
                 <w:rFonts w:ascii="Arial" w:eastAsia="Times New Roman" w:hAnsi="Arial" w:cs="Times New Roman"/>
@@ -5257,7 +5113,6 @@
               </w:rPr>
               <w:t>customerid</w:t>
             </w:r>
-            <w:proofErr w:type="spellEnd"/>
           </w:p>
         </w:tc>
         <w:tc>
@@ -5536,7 +5391,6 @@
                 <w:lang w:val="en-GB"/>
               </w:rPr>
             </w:pPr>
-            <w:proofErr w:type="spellStart"/>
             <w:r>
               <w:rPr>
                 <w:rFonts w:ascii="Arial" w:eastAsia="Times New Roman" w:hAnsi="Arial" w:cs="Times New Roman"/>
@@ -5547,7 +5401,6 @@
               </w:rPr>
               <w:t>stockcode</w:t>
             </w:r>
-            <w:proofErr w:type="spellEnd"/>
           </w:p>
         </w:tc>
         <w:tc>
@@ -5970,7 +5823,6 @@
                 <w:lang w:val="en-GB"/>
               </w:rPr>
             </w:pPr>
-            <w:proofErr w:type="spellStart"/>
             <w:r>
               <w:rPr>
                 <w:rFonts w:ascii="Arial" w:eastAsia="Times New Roman" w:hAnsi="Arial" w:cs="Times New Roman"/>
@@ -5981,7 +5833,6 @@
               </w:rPr>
               <w:t>unitprice</w:t>
             </w:r>
-            <w:proofErr w:type="spellEnd"/>
           </w:p>
         </w:tc>
         <w:tc>
@@ -6090,15 +5941,7 @@
         </w:numPr>
       </w:pPr>
       <w:r>
-        <w:t xml:space="preserve">1454 null values for description are included in the </w:t>
-      </w:r>
-      <w:proofErr w:type="spellStart"/>
-      <w:r>
-        <w:t>customerid</w:t>
-      </w:r>
-      <w:proofErr w:type="spellEnd"/>
-      <w:r>
-        <w:t xml:space="preserve"> invalid records</w:t>
+        <w:t>1454 null values for description are included in the customerid invalid records</w:t>
       </w:r>
     </w:p>
     <w:p/>
@@ -6129,21 +5972,21 @@
         <w:rPr>
           <w:rFonts w:ascii="Consolas" w:hAnsi="Consolas"/>
         </w:rPr>
-        <w:t xml:space="preserve">SELECT stockcode, </w:t>
-      </w:r>
-      <w:proofErr w:type="gramStart"/>
-      <w:r>
+        <w:t xml:space="preserve">SELECT stockcode, COUNT(description) </w:t>
+      </w:r>
+    </w:p>
+    <w:p>
+      <w:pPr>
+        <w:spacing w:after="0"/>
         <w:rPr>
           <w:rFonts w:ascii="Consolas" w:hAnsi="Consolas"/>
         </w:rPr>
-        <w:t>COUNT(</w:t>
-      </w:r>
-      <w:proofErr w:type="gramEnd"/>
+      </w:pPr>
       <w:r>
         <w:rPr>
           <w:rFonts w:ascii="Consolas" w:hAnsi="Consolas"/>
         </w:rPr>
-        <w:t xml:space="preserve">description) </w:t>
+        <w:t>FROM ods.d_product</w:t>
       </w:r>
     </w:p>
     <w:p>
@@ -6157,24 +6000,22 @@
         <w:rPr>
           <w:rFonts w:ascii="Consolas" w:hAnsi="Consolas"/>
         </w:rPr>
-        <w:t xml:space="preserve">FROM </w:t>
-      </w:r>
-      <w:proofErr w:type="spellStart"/>
-      <w:proofErr w:type="gramStart"/>
-      <w:r>
+        <w:t>GROUP BY stockcode</w:t>
+      </w:r>
+    </w:p>
+    <w:p>
+      <w:pPr>
+        <w:spacing w:after="0"/>
         <w:rPr>
           <w:rFonts w:ascii="Consolas" w:hAnsi="Consolas"/>
         </w:rPr>
-        <w:t>ods.d</w:t>
-      </w:r>
-      <w:proofErr w:type="gramEnd"/>
+      </w:pPr>
       <w:r>
         <w:rPr>
           <w:rFonts w:ascii="Consolas" w:hAnsi="Consolas"/>
         </w:rPr>
-        <w:t>_product</w:t>
-      </w:r>
-      <w:proofErr w:type="spellEnd"/>
+        <w:t>HAVING COUNT(stockcode) &gt; 1</w:t>
+      </w:r>
     </w:p>
     <w:p>
       <w:pPr>
@@ -6187,63 +6028,13 @@
         <w:rPr>
           <w:rFonts w:ascii="Consolas" w:hAnsi="Consolas"/>
         </w:rPr>
-        <w:t>GROUP BY stockcode</w:t>
-      </w:r>
-    </w:p>
-    <w:p>
-      <w:pPr>
-        <w:spacing w:after="0"/>
-        <w:rPr>
-          <w:rFonts w:ascii="Consolas" w:hAnsi="Consolas"/>
-        </w:rPr>
-      </w:pPr>
-      <w:r>
-        <w:rPr>
-          <w:rFonts w:ascii="Consolas" w:hAnsi="Consolas"/>
-        </w:rPr>
-        <w:t xml:space="preserve">HAVING </w:t>
-      </w:r>
-      <w:proofErr w:type="gramStart"/>
-      <w:r>
-        <w:rPr>
-          <w:rFonts w:ascii="Consolas" w:hAnsi="Consolas"/>
-        </w:rPr>
-        <w:t>COUNT(</w:t>
-      </w:r>
-      <w:proofErr w:type="gramEnd"/>
-      <w:r>
-        <w:rPr>
-          <w:rFonts w:ascii="Consolas" w:hAnsi="Consolas"/>
-        </w:rPr>
-        <w:t>stockcode) &gt; 1</w:t>
-      </w:r>
-    </w:p>
-    <w:p>
-      <w:pPr>
-        <w:spacing w:after="0"/>
-        <w:rPr>
-          <w:rFonts w:ascii="Consolas" w:hAnsi="Consolas"/>
-        </w:rPr>
-      </w:pPr>
-      <w:r>
-        <w:rPr>
-          <w:rFonts w:ascii="Consolas" w:hAnsi="Consolas"/>
-        </w:rPr>
         <w:t>order by stockcode</w:t>
       </w:r>
     </w:p>
     <w:p/>
     <w:p>
       <w:r>
-        <w:t xml:space="preserve">Solution – added Unique Rows step to sort on the stockcode and select the first record in the </w:t>
-      </w:r>
-      <w:proofErr w:type="spellStart"/>
-      <w:r>
-        <w:t>dupcate</w:t>
-      </w:r>
-      <w:proofErr w:type="spellEnd"/>
-      <w:r>
-        <w:t xml:space="preserve"> list</w:t>
+        <w:t>Solution – added Unique Rows step to sort on the stockcode and select the first record in the dupcate list</w:t>
       </w:r>
     </w:p>
     <w:p>
@@ -6264,15 +6055,7 @@
         <w:t xml:space="preserve">Two schemas were created </w:t>
       </w:r>
       <w:r>
-        <w:t>in the database to separate the staging tables and the operational data store (</w:t>
-      </w:r>
-      <w:proofErr w:type="spellStart"/>
-      <w:r>
-        <w:t>datawarehouse</w:t>
-      </w:r>
-      <w:proofErr w:type="spellEnd"/>
-      <w:r>
-        <w:t>) tables</w:t>
+        <w:t>in the database to separate the staging tables and the operational data store (datawarehouse) tables</w:t>
       </w:r>
       <w:r>
         <w:t>.  The schemas are Staging and ODS.</w:t>
@@ -6452,15 +6235,7 @@
         <w:t xml:space="preserve">During the analysis of the dataset, it was found that </w:t>
       </w:r>
       <w:r>
-        <w:t xml:space="preserve">there are </w:t>
-      </w:r>
-      <w:proofErr w:type="spellStart"/>
-      <w:r>
-        <w:t>stockcodes</w:t>
-      </w:r>
-      <w:proofErr w:type="spellEnd"/>
-      <w:r>
-        <w:t xml:space="preserve"> that have multiple descriptions. </w:t>
+        <w:t xml:space="preserve">there are stockcodes that have multiple descriptions. </w:t>
       </w:r>
       <w:r>
         <w:t xml:space="preserve"> These duplicates were causing an issue with the </w:t>
@@ -6657,15 +6432,7 @@
         <w:t>The actual value was used for a</w:t>
       </w:r>
       <w:r>
-        <w:t xml:space="preserve">ny </w:t>
-      </w:r>
-      <w:proofErr w:type="spellStart"/>
-      <w:r>
-        <w:t>stockcodes</w:t>
-      </w:r>
-      <w:proofErr w:type="spellEnd"/>
-      <w:r>
-        <w:t xml:space="preserve"> that </w:t>
+        <w:t xml:space="preserve">ny stockcodes that </w:t>
       </w:r>
       <w:r>
         <w:t>do not start with a numeric character.</w:t>
@@ -6738,13 +6505,8 @@
       <w:r>
         <w:t xml:space="preserve"> separate </w:t>
       </w:r>
-      <w:proofErr w:type="spellStart"/>
-      <w:r>
-        <w:t>Regions_Countries.xlxs</w:t>
-      </w:r>
-      <w:proofErr w:type="spellEnd"/>
-      <w:r>
-        <w:t xml:space="preserve"> </w:t>
+      <w:r>
+        <w:t xml:space="preserve">Regions_Countries.xlxs </w:t>
       </w:r>
       <w:r>
         <w:t xml:space="preserve">source spreadsheet was created to define the </w:t>
@@ -7041,7 +6803,6 @@
                 <w:color w:val="000000"/>
               </w:rPr>
             </w:pPr>
-            <w:proofErr w:type="spellStart"/>
             <w:r>
               <w:rPr>
                 <w:rFonts w:ascii="Calibri" w:eastAsia="Times New Roman" w:hAnsi="Calibri" w:cs="Calibri"/>
@@ -7051,7 +6812,6 @@
               </w:rPr>
               <w:t>Table.Column</w:t>
             </w:r>
-            <w:proofErr w:type="spellEnd"/>
           </w:p>
         </w:tc>
         <w:tc>
@@ -7152,24 +6912,13 @@
                 <w:color w:val="000000"/>
               </w:rPr>
             </w:pPr>
-            <w:proofErr w:type="spellStart"/>
-            <w:proofErr w:type="gramStart"/>
             <w:r>
               <w:rPr>
                 <w:rFonts w:ascii="Calibri" w:eastAsia="Times New Roman" w:hAnsi="Calibri" w:cs="Calibri"/>
                 <w:color w:val="000000"/>
               </w:rPr>
-              <w:t>ods.d</w:t>
-            </w:r>
-            <w:proofErr w:type="gramEnd"/>
-            <w:r>
-              <w:rPr>
-                <w:rFonts w:ascii="Calibri" w:eastAsia="Times New Roman" w:hAnsi="Calibri" w:cs="Calibri"/>
-                <w:color w:val="000000"/>
-              </w:rPr>
-              <w:t>_date.dateid</w:t>
-            </w:r>
-            <w:proofErr w:type="spellEnd"/>
+              <w:t>ods.d_date.dateid</w:t>
+            </w:r>
           </w:p>
         </w:tc>
         <w:tc>
@@ -7200,23 +6949,7 @@
                 <w:rFonts w:ascii="Calibri" w:eastAsia="Times New Roman" w:hAnsi="Calibri" w:cs="Calibri"/>
                 <w:color w:val="000000"/>
               </w:rPr>
-              <w:t>One to Many (</w:t>
-            </w:r>
-            <w:proofErr w:type="gramStart"/>
-            <w:r>
-              <w:rPr>
-                <w:rFonts w:ascii="Calibri" w:eastAsia="Times New Roman" w:hAnsi="Calibri" w:cs="Calibri"/>
-                <w:color w:val="000000"/>
-              </w:rPr>
-              <w:t>1..</w:t>
-            </w:r>
-            <w:proofErr w:type="gramEnd"/>
-            <w:r>
-              <w:rPr>
-                <w:rFonts w:ascii="Calibri" w:eastAsia="Times New Roman" w:hAnsi="Calibri" w:cs="Calibri"/>
-                <w:color w:val="000000"/>
-              </w:rPr>
-              <w:t>n)</w:t>
+              <w:t>One to Many (1..n)</w:t>
             </w:r>
           </w:p>
         </w:tc>
@@ -7242,24 +6975,13 @@
                 <w:color w:val="000000"/>
               </w:rPr>
             </w:pPr>
-            <w:proofErr w:type="spellStart"/>
-            <w:proofErr w:type="gramStart"/>
             <w:r>
               <w:rPr>
                 <w:rFonts w:ascii="Calibri" w:eastAsia="Times New Roman" w:hAnsi="Calibri" w:cs="Calibri"/>
                 <w:color w:val="000000"/>
               </w:rPr>
-              <w:t>ods.f</w:t>
-            </w:r>
-            <w:proofErr w:type="gramEnd"/>
-            <w:r>
-              <w:rPr>
-                <w:rFonts w:ascii="Calibri" w:eastAsia="Times New Roman" w:hAnsi="Calibri" w:cs="Calibri"/>
-                <w:color w:val="000000"/>
-              </w:rPr>
-              <w:t>_sales.datesid</w:t>
-            </w:r>
-            <w:proofErr w:type="spellEnd"/>
+              <w:t>ods.f_sales.datesid</w:t>
+            </w:r>
           </w:p>
         </w:tc>
       </w:tr>
@@ -7289,24 +7011,13 @@
                 <w:color w:val="000000"/>
               </w:rPr>
             </w:pPr>
-            <w:proofErr w:type="spellStart"/>
-            <w:proofErr w:type="gramStart"/>
             <w:r>
               <w:rPr>
                 <w:rFonts w:ascii="Calibri" w:eastAsia="Times New Roman" w:hAnsi="Calibri" w:cs="Calibri"/>
                 <w:color w:val="000000"/>
               </w:rPr>
-              <w:t>ods.d</w:t>
-            </w:r>
-            <w:proofErr w:type="gramEnd"/>
-            <w:r>
-              <w:rPr>
-                <w:rFonts w:ascii="Calibri" w:eastAsia="Times New Roman" w:hAnsi="Calibri" w:cs="Calibri"/>
-                <w:color w:val="000000"/>
-              </w:rPr>
-              <w:t>_product.stockcode</w:t>
-            </w:r>
-            <w:proofErr w:type="spellEnd"/>
+              <w:t>ods.d_product.stockcode</w:t>
+            </w:r>
           </w:p>
         </w:tc>
         <w:tc>
@@ -7337,23 +7048,7 @@
                 <w:rFonts w:ascii="Calibri" w:eastAsia="Times New Roman" w:hAnsi="Calibri" w:cs="Calibri"/>
                 <w:color w:val="000000"/>
               </w:rPr>
-              <w:t>One to Many (</w:t>
-            </w:r>
-            <w:proofErr w:type="gramStart"/>
-            <w:r>
-              <w:rPr>
-                <w:rFonts w:ascii="Calibri" w:eastAsia="Times New Roman" w:hAnsi="Calibri" w:cs="Calibri"/>
-                <w:color w:val="000000"/>
-              </w:rPr>
-              <w:t>1..</w:t>
-            </w:r>
-            <w:proofErr w:type="gramEnd"/>
-            <w:r>
-              <w:rPr>
-                <w:rFonts w:ascii="Calibri" w:eastAsia="Times New Roman" w:hAnsi="Calibri" w:cs="Calibri"/>
-                <w:color w:val="000000"/>
-              </w:rPr>
-              <w:t>n)</w:t>
+              <w:t>One to Many (1..n)</w:t>
             </w:r>
           </w:p>
         </w:tc>
@@ -7379,24 +7074,13 @@
                 <w:color w:val="000000"/>
               </w:rPr>
             </w:pPr>
-            <w:proofErr w:type="spellStart"/>
-            <w:proofErr w:type="gramStart"/>
             <w:r>
               <w:rPr>
                 <w:rFonts w:ascii="Calibri" w:eastAsia="Times New Roman" w:hAnsi="Calibri" w:cs="Calibri"/>
                 <w:color w:val="000000"/>
               </w:rPr>
-              <w:t>ods.f</w:t>
-            </w:r>
-            <w:proofErr w:type="gramEnd"/>
-            <w:r>
-              <w:rPr>
-                <w:rFonts w:ascii="Calibri" w:eastAsia="Times New Roman" w:hAnsi="Calibri" w:cs="Calibri"/>
-                <w:color w:val="000000"/>
-              </w:rPr>
-              <w:t>_sales.stockcode</w:t>
-            </w:r>
-            <w:proofErr w:type="spellEnd"/>
+              <w:t>ods.f_sales.stockcode</w:t>
+            </w:r>
           </w:p>
         </w:tc>
       </w:tr>
@@ -7426,24 +7110,13 @@
                 <w:color w:val="000000"/>
               </w:rPr>
             </w:pPr>
-            <w:proofErr w:type="spellStart"/>
-            <w:proofErr w:type="gramStart"/>
             <w:r>
               <w:rPr>
                 <w:rFonts w:ascii="Calibri" w:eastAsia="Times New Roman" w:hAnsi="Calibri" w:cs="Calibri"/>
                 <w:color w:val="000000"/>
               </w:rPr>
-              <w:t>ods.d</w:t>
-            </w:r>
-            <w:proofErr w:type="gramEnd"/>
-            <w:r>
-              <w:rPr>
-                <w:rFonts w:ascii="Calibri" w:eastAsia="Times New Roman" w:hAnsi="Calibri" w:cs="Calibri"/>
-                <w:color w:val="000000"/>
-              </w:rPr>
-              <w:t>_countries.country</w:t>
-            </w:r>
-            <w:proofErr w:type="spellEnd"/>
+              <w:t>ods.d_countries.country</w:t>
+            </w:r>
           </w:p>
         </w:tc>
         <w:tc>
@@ -7474,23 +7147,7 @@
                 <w:rFonts w:ascii="Calibri" w:eastAsia="Times New Roman" w:hAnsi="Calibri" w:cs="Calibri"/>
                 <w:color w:val="000000"/>
               </w:rPr>
-              <w:t>One to Many (</w:t>
-            </w:r>
-            <w:proofErr w:type="gramStart"/>
-            <w:r>
-              <w:rPr>
-                <w:rFonts w:ascii="Calibri" w:eastAsia="Times New Roman" w:hAnsi="Calibri" w:cs="Calibri"/>
-                <w:color w:val="000000"/>
-              </w:rPr>
-              <w:t>1..</w:t>
-            </w:r>
-            <w:proofErr w:type="gramEnd"/>
-            <w:r>
-              <w:rPr>
-                <w:rFonts w:ascii="Calibri" w:eastAsia="Times New Roman" w:hAnsi="Calibri" w:cs="Calibri"/>
-                <w:color w:val="000000"/>
-              </w:rPr>
-              <w:t>n)</w:t>
+              <w:t>One to Many (1..n)</w:t>
             </w:r>
           </w:p>
         </w:tc>
@@ -7516,24 +7173,13 @@
                 <w:color w:val="000000"/>
               </w:rPr>
             </w:pPr>
-            <w:proofErr w:type="spellStart"/>
-            <w:proofErr w:type="gramStart"/>
             <w:r>
               <w:rPr>
                 <w:rFonts w:ascii="Calibri" w:eastAsia="Times New Roman" w:hAnsi="Calibri" w:cs="Calibri"/>
                 <w:color w:val="000000"/>
               </w:rPr>
-              <w:t>ods.f</w:t>
-            </w:r>
-            <w:proofErr w:type="gramEnd"/>
-            <w:r>
-              <w:rPr>
-                <w:rFonts w:ascii="Calibri" w:eastAsia="Times New Roman" w:hAnsi="Calibri" w:cs="Calibri"/>
-                <w:color w:val="000000"/>
-              </w:rPr>
-              <w:t>_sales.country</w:t>
-            </w:r>
-            <w:proofErr w:type="spellEnd"/>
+              <w:t>ods.f_sales.country</w:t>
+            </w:r>
           </w:p>
         </w:tc>
       </w:tr>
@@ -7584,15 +7230,7 @@
         <w:t xml:space="preserve">in the </w:t>
       </w:r>
       <w:r>
-        <w:t xml:space="preserve">WVC </w:t>
-      </w:r>
-      <w:proofErr w:type="spellStart"/>
-      <w:r>
-        <w:t>Github</w:t>
-      </w:r>
-      <w:proofErr w:type="spellEnd"/>
-      <w:r>
-        <w:t xml:space="preserve"> repo.</w:t>
+        <w:t>WVC Github repo.</w:t>
       </w:r>
     </w:p>
     <w:p>
@@ -7613,7 +7251,6 @@
           <w:numId w:val="2"/>
         </w:numPr>
       </w:pPr>
-      <w:proofErr w:type="spellStart"/>
       <w:r>
         <w:t>Staging_Dataset_</w:t>
       </w:r>
@@ -7623,7 +7260,6 @@
       <w:r>
         <w:t>.sql</w:t>
       </w:r>
-      <w:proofErr w:type="spellEnd"/>
     </w:p>
     <w:p>
       <w:pPr>
@@ -7633,7 +7269,6 @@
           <w:numId w:val="2"/>
         </w:numPr>
       </w:pPr>
-      <w:proofErr w:type="spellStart"/>
       <w:r>
         <w:t>Rejected_</w:t>
       </w:r>
@@ -7643,7 +7278,6 @@
       <w:r>
         <w:t>ecords_Output.sql</w:t>
       </w:r>
-      <w:proofErr w:type="spellEnd"/>
     </w:p>
     <w:p>
       <w:r>
@@ -7658,7 +7292,6 @@
           <w:numId w:val="2"/>
         </w:numPr>
       </w:pPr>
-      <w:proofErr w:type="spellStart"/>
       <w:r>
         <w:t>D_Date</w:t>
       </w:r>
@@ -7671,7 +7304,6 @@
       <w:r>
         <w:t>.sql</w:t>
       </w:r>
-      <w:proofErr w:type="spellEnd"/>
     </w:p>
     <w:p>
       <w:pPr>
@@ -7681,11 +7313,9 @@
           <w:numId w:val="2"/>
         </w:numPr>
       </w:pPr>
-      <w:proofErr w:type="spellStart"/>
       <w:r>
         <w:t>D_Product_Input.sql</w:t>
       </w:r>
-      <w:proofErr w:type="spellEnd"/>
     </w:p>
     <w:p>
       <w:pPr>
@@ -7695,11 +7325,9 @@
           <w:numId w:val="2"/>
         </w:numPr>
       </w:pPr>
-      <w:proofErr w:type="spellStart"/>
       <w:r>
         <w:t>D_Product_Output.sql</w:t>
       </w:r>
-      <w:proofErr w:type="spellEnd"/>
     </w:p>
     <w:p>
       <w:pPr>
@@ -7709,11 +7337,9 @@
           <w:numId w:val="2"/>
         </w:numPr>
       </w:pPr>
-      <w:proofErr w:type="spellStart"/>
       <w:r>
         <w:t>Rejected_Stockcode_Duplicates.sql</w:t>
       </w:r>
-      <w:proofErr w:type="spellEnd"/>
     </w:p>
     <w:p>
       <w:pPr>
@@ -7723,7 +7349,6 @@
           <w:numId w:val="2"/>
         </w:numPr>
       </w:pPr>
-      <w:proofErr w:type="spellStart"/>
       <w:r>
         <w:t>D_</w:t>
       </w:r>
@@ -7733,7 +7358,6 @@
       <w:r>
         <w:t>_Output.sql</w:t>
       </w:r>
-      <w:proofErr w:type="spellEnd"/>
     </w:p>
     <w:p>
       <w:pPr>
@@ -7743,11 +7367,9 @@
           <w:numId w:val="2"/>
         </w:numPr>
       </w:pPr>
-      <w:proofErr w:type="spellStart"/>
       <w:r>
         <w:t>F_Sales_Input.sql</w:t>
       </w:r>
-      <w:proofErr w:type="spellEnd"/>
     </w:p>
     <w:p>
       <w:pPr>
@@ -7757,7 +7379,6 @@
           <w:numId w:val="2"/>
         </w:numPr>
       </w:pPr>
-      <w:proofErr w:type="spellStart"/>
       <w:r>
         <w:t>F_Sales_</w:t>
       </w:r>
@@ -7767,7 +7388,6 @@
       <w:r>
         <w:t>.sql</w:t>
       </w:r>
-      <w:proofErr w:type="spellEnd"/>
     </w:p>
     <w:p>
       <w:pPr>
@@ -7985,19 +7605,8 @@
           <w:sz w:val="23"/>
           <w:szCs w:val="23"/>
         </w:rPr>
-        <w:t xml:space="preserve">loads the data from the Dataset.csv source file.  All fields are left and right </w:t>
-      </w:r>
-      <w:proofErr w:type="gramStart"/>
-      <w:r>
-        <w:rPr>
-          <w:rFonts w:ascii="Arial" w:eastAsia="Times New Roman" w:hAnsi="Arial" w:cs="Arial"/>
-          <w:color w:val="848484"/>
-          <w:sz w:val="23"/>
-          <w:szCs w:val="23"/>
-        </w:rPr>
-        <w:t>trimmed</w:t>
-      </w:r>
-      <w:proofErr w:type="gramEnd"/>
+        <w:t>loads the data from the Dataset.csv source file.  All fields are left and right trimmed</w:t>
+      </w:r>
       <w:r>
         <w:rPr>
           <w:rFonts w:ascii="Arial" w:eastAsia="Times New Roman" w:hAnsi="Arial" w:cs="Arial"/>
@@ -8058,9 +7667,8 @@
           <w:sz w:val="23"/>
           <w:szCs w:val="23"/>
         </w:rPr>
-        <w:t xml:space="preserve">the </w:t>
-      </w:r>
-      <w:proofErr w:type="spellStart"/>
+        <w:t xml:space="preserve">the customerids that have a null value are </w:t>
+      </w:r>
       <w:r>
         <w:rPr>
           <w:rFonts w:ascii="Arial" w:eastAsia="Times New Roman" w:hAnsi="Arial" w:cs="Arial"/>
@@ -8068,46 +7676,7 @@
           <w:sz w:val="23"/>
           <w:szCs w:val="23"/>
         </w:rPr>
-        <w:t>customerids</w:t>
-      </w:r>
-      <w:proofErr w:type="spellEnd"/>
-      <w:r>
-        <w:rPr>
-          <w:rFonts w:ascii="Arial" w:eastAsia="Times New Roman" w:hAnsi="Arial" w:cs="Arial"/>
-          <w:color w:val="848484"/>
-          <w:sz w:val="23"/>
-          <w:szCs w:val="23"/>
-        </w:rPr>
-        <w:t xml:space="preserve"> that have a null value are </w:t>
-      </w:r>
-      <w:r>
-        <w:rPr>
-          <w:rFonts w:ascii="Arial" w:eastAsia="Times New Roman" w:hAnsi="Arial" w:cs="Arial"/>
-          <w:color w:val="848484"/>
-          <w:sz w:val="23"/>
-          <w:szCs w:val="23"/>
-        </w:rPr>
-        <w:t xml:space="preserve">removed from the data flow and loaded into the </w:t>
-      </w:r>
-      <w:proofErr w:type="spellStart"/>
-      <w:r>
-        <w:rPr>
-          <w:rFonts w:ascii="Arial" w:eastAsia="Times New Roman" w:hAnsi="Arial" w:cs="Arial"/>
-          <w:color w:val="848484"/>
-          <w:sz w:val="23"/>
-          <w:szCs w:val="23"/>
-        </w:rPr>
-        <w:t>Rejected_records</w:t>
-      </w:r>
-      <w:proofErr w:type="spellEnd"/>
-      <w:r>
-        <w:rPr>
-          <w:rFonts w:ascii="Arial" w:eastAsia="Times New Roman" w:hAnsi="Arial" w:cs="Arial"/>
-          <w:color w:val="848484"/>
-          <w:sz w:val="23"/>
-          <w:szCs w:val="23"/>
-        </w:rPr>
-        <w:t xml:space="preserve"> table in the staging schema.</w:t>
+        <w:t>removed from the data flow and loaded into the Rejected_records table in the staging schema.</w:t>
       </w:r>
       <w:r>
         <w:rPr>
@@ -8160,27 +7729,7 @@
           <w:sz w:val="23"/>
           <w:szCs w:val="23"/>
         </w:rPr>
-        <w:t xml:space="preserve"> the current system date for the </w:t>
-      </w:r>
-      <w:proofErr w:type="spellStart"/>
-      <w:r>
-        <w:rPr>
-          <w:rFonts w:ascii="Arial" w:eastAsia="Times New Roman" w:hAnsi="Arial" w:cs="Arial"/>
-          <w:color w:val="848484"/>
-          <w:sz w:val="23"/>
-          <w:szCs w:val="23"/>
-        </w:rPr>
-        <w:t>Created_TS</w:t>
-      </w:r>
-      <w:proofErr w:type="spellEnd"/>
-      <w:r>
-        <w:rPr>
-          <w:rFonts w:ascii="Arial" w:eastAsia="Times New Roman" w:hAnsi="Arial" w:cs="Arial"/>
-          <w:color w:val="848484"/>
-          <w:sz w:val="23"/>
-          <w:szCs w:val="23"/>
-        </w:rPr>
-        <w:t xml:space="preserve"> column.</w:t>
+        <w:t xml:space="preserve"> the current system date for the Created_TS column.</w:t>
       </w:r>
     </w:p>
     <w:p>
@@ -8208,7 +7757,6 @@
         </w:rPr>
         <w:t xml:space="preserve">The Get variables step generates the </w:t>
       </w:r>
-      <w:proofErr w:type="gramStart"/>
       <w:r>
         <w:rPr>
           <w:rFonts w:ascii="Arial" w:eastAsia="Times New Roman" w:hAnsi="Arial" w:cs="Arial"/>
@@ -8218,7 +7766,6 @@
         </w:rPr>
         <w:t>user name</w:t>
       </w:r>
-      <w:proofErr w:type="gramEnd"/>
       <w:r>
         <w:rPr>
           <w:rFonts w:ascii="Arial" w:eastAsia="Times New Roman" w:hAnsi="Arial" w:cs="Arial"/>
@@ -8627,14 +8174,11 @@
     </w:p>
     <w:p>
       <w:r>
-        <w:rPr>
-          <w:noProof/>
-        </w:rPr>
         <w:drawing>
-          <wp:inline distT="0" distB="0" distL="0" distR="0" wp14:anchorId="77572F9E" wp14:editId="1BFB1300">
-            <wp:extent cx="5943600" cy="2266315"/>
-            <wp:effectExtent l="0" t="0" r="0" b="635"/>
-            <wp:docPr id="5" name="Picture 5"/>
+          <wp:inline distT="0" distB="0" distL="0" distR="0" wp14:anchorId="39B5B061" wp14:editId="166A934A">
+            <wp:extent cx="5943600" cy="2569845"/>
+            <wp:effectExtent l="0" t="0" r="0" b="1905"/>
+            <wp:docPr id="14" name="Picture 14"/>
             <wp:cNvGraphicFramePr>
               <a:graphicFrameLocks xmlns:a="http://schemas.openxmlformats.org/drawingml/2006/main" noChangeAspect="1"/>
             </wp:cNvGraphicFramePr>
@@ -8654,7 +8198,7 @@
                   <pic:spPr>
                     <a:xfrm>
                       <a:off x="0" y="0"/>
-                      <a:ext cx="5943600" cy="2266315"/>
+                      <a:ext cx="5943600" cy="2569845"/>
                     </a:xfrm>
                     <a:prstGeom prst="rect">
                       <a:avLst/>
@@ -9016,6 +8560,15 @@
           <w:szCs w:val="23"/>
         </w:rPr>
         <w:t>step defines the connection settings for the output table.  The table is set to truncate on load.</w:t>
+      </w:r>
+      <w:r>
+        <w:rPr>
+          <w:rFonts w:ascii="Arial" w:eastAsia="Times New Roman" w:hAnsi="Arial" w:cs="Arial"/>
+          <w:color w:val="848484"/>
+          <w:sz w:val="23"/>
+          <w:szCs w:val="23"/>
+        </w:rPr>
+        <w:t xml:space="preserve"> The Initial Basket and Selection Basket are stand alone output tables that are used for the Basket Analysis reports.  These tables are joined virtually at the report level.</w:t>
       </w:r>
     </w:p>
     <w:p/>
@@ -9377,7 +8930,6 @@
         </w:rPr>
         <w:t xml:space="preserve"> Input step loads the data from the </w:t>
       </w:r>
-      <w:proofErr w:type="gramStart"/>
       <w:r>
         <w:rPr>
           <w:rFonts w:ascii="Arial" w:eastAsia="Times New Roman" w:hAnsi="Arial" w:cs="Arial"/>
@@ -9387,7 +8939,6 @@
         </w:rPr>
         <w:t>staging.dataset</w:t>
       </w:r>
-      <w:proofErr w:type="gramEnd"/>
       <w:r>
         <w:rPr>
           <w:rFonts w:ascii="Arial" w:eastAsia="Times New Roman" w:hAnsi="Arial" w:cs="Arial"/>
@@ -9571,11 +9122,9 @@
       <w:pPr>
         <w:pStyle w:val="Heading4"/>
       </w:pPr>
-      <w:proofErr w:type="spellStart"/>
       <w:r>
         <w:t>WVC_Master_Data_Load</w:t>
       </w:r>
-      <w:proofErr w:type="spellEnd"/>
     </w:p>
     <w:p>
       <w:r>
@@ -9621,15 +9170,7 @@
     </w:p>
     <w:p>
       <w:r>
-        <w:t xml:space="preserve">The </w:t>
-      </w:r>
-      <w:proofErr w:type="spellStart"/>
-      <w:r>
-        <w:t>WVC_Master_Data_Load</w:t>
-      </w:r>
-      <w:proofErr w:type="spellEnd"/>
-      <w:r>
-        <w:t xml:space="preserve"> </w:t>
+        <w:t xml:space="preserve">The WVC_Master_Data_Load </w:t>
       </w:r>
       <w:r>
         <w:t>job</w:t>
@@ -9664,13 +9205,8 @@
       <w:r>
         <w:t xml:space="preserve">he steps are dependent on the previous </w:t>
       </w:r>
-      <w:proofErr w:type="gramStart"/>
-      <w:r>
-        <w:t>jobs</w:t>
-      </w:r>
-      <w:proofErr w:type="gramEnd"/>
-      <w:r>
-        <w:t xml:space="preserve"> steps.  </w:t>
+      <w:r>
+        <w:t xml:space="preserve">jobs steps.  </w:t>
       </w:r>
       <w:r>
         <w:t xml:space="preserve">All jobs have a modular design </w:t>
@@ -9725,11 +9261,9 @@
       <w:pPr>
         <w:pStyle w:val="Heading4"/>
       </w:pPr>
-      <w:proofErr w:type="spellStart"/>
       <w:r>
         <w:t>Load_Staging</w:t>
       </w:r>
-      <w:proofErr w:type="spellEnd"/>
     </w:p>
     <w:p>
       <w:r>
@@ -9775,15 +9309,7 @@
     </w:p>
     <w:p>
       <w:r>
-        <w:t xml:space="preserve">The </w:t>
-      </w:r>
-      <w:proofErr w:type="spellStart"/>
-      <w:r>
-        <w:t>Load_Staging</w:t>
-      </w:r>
-      <w:proofErr w:type="spellEnd"/>
-      <w:r>
-        <w:t xml:space="preserve"> job </w:t>
+        <w:t xml:space="preserve">The Load_Staging job </w:t>
       </w:r>
       <w:r>
         <w:t>calls the Load Dataset transformation</w:t>
@@ -9897,11 +9423,9 @@
       <w:pPr>
         <w:pStyle w:val="Heading4"/>
       </w:pPr>
-      <w:proofErr w:type="spellStart"/>
       <w:r>
         <w:t>Load_Fact_Tables</w:t>
       </w:r>
-      <w:proofErr w:type="spellEnd"/>
     </w:p>
     <w:p>
       <w:r>
@@ -9947,43 +9471,19 @@
     </w:p>
     <w:p>
       <w:r>
-        <w:t xml:space="preserve">The </w:t>
-      </w:r>
-      <w:proofErr w:type="spellStart"/>
-      <w:r>
-        <w:t>Load_</w:t>
+        <w:t>The Load_</w:t>
       </w:r>
       <w:r>
         <w:t>Fact</w:t>
       </w:r>
       <w:r>
-        <w:t>_Tables</w:t>
-      </w:r>
-      <w:proofErr w:type="spellEnd"/>
-      <w:r>
-        <w:t xml:space="preserve"> job calls the Load </w:t>
-      </w:r>
-      <w:r>
-        <w:t>F_</w:t>
-      </w:r>
-      <w:proofErr w:type="gramStart"/>
-      <w:r>
-        <w:t xml:space="preserve">Sales </w:t>
-      </w:r>
-      <w:r>
-        <w:t xml:space="preserve"> transformation</w:t>
-      </w:r>
-      <w:proofErr w:type="gramEnd"/>
-      <w:r>
-        <w:t xml:space="preserve">.  The job also has an email step that notifies the administrator in the case </w:t>
-      </w:r>
-      <w:proofErr w:type="gramStart"/>
-      <w:r>
-        <w:t>there’s</w:t>
-      </w:r>
-      <w:proofErr w:type="gramEnd"/>
-      <w:r>
-        <w:t xml:space="preserve"> a failure during the run process.  </w:t>
+        <w:t xml:space="preserve">_Tables job calls the Load </w:t>
+      </w:r>
+      <w:r>
+        <w:t xml:space="preserve">F_Sales </w:t>
+      </w:r>
+      <w:r>
+        <w:t xml:space="preserve"> transformation.  The job also has an email step that notifies the administrator in the case there’s a failure during the run process.  </w:t>
       </w:r>
     </w:p>
     <w:p/>
@@ -12510,7 +12010,7 @@
 </file>
 
 <file path=customXml/itemProps4.xml><?xml version="1.0" encoding="utf-8"?>
-<ds:datastoreItem xmlns:ds="http://schemas.openxmlformats.org/officeDocument/2006/customXml" ds:itemID="{51D6F7A8-25D0-4559-9CE7-8B58374E6C55}">
+<ds:datastoreItem xmlns:ds="http://schemas.openxmlformats.org/officeDocument/2006/customXml" ds:itemID="{354B0039-E28D-4152-BDDC-9AFB194F9AF1}">
   <ds:schemaRefs>
     <ds:schemaRef ds:uri="http://schemas.openxmlformats.org/officeDocument/2006/bibliography"/>
   </ds:schemaRefs>

</xml_diff>